<commit_message>
Update Excel and Work
</commit_message>
<xml_diff>
--- a/DOCUMENTOS/Tesis/MÓDULO DE MANUFACTURA PARA LA PLANIFICACIÓN DE RECURSOS EMPRESARIALES (ERP) PARA LA EMPRESA WSILVER, S. DE R.L. DE C.V.docx
+++ b/DOCUMENTOS/Tesis/MÓDULO DE MANUFACTURA PARA LA PLANIFICACIÓN DE RECURSOS EMPRESARIALES (ERP) PARA LA EMPRESA WSILVER, S. DE R.L. DE C.V.docx
@@ -1318,7 +1318,7 @@
               </wp:anchor>
             </w:drawing>
           </mc:Choice>
-          <mc:Fallback xmlns:a14="http://schemas.microsoft.com/office/drawing/2010/main" xmlns:pic="http://schemas.openxmlformats.org/drawingml/2006/picture" xmlns:a="http://schemas.openxmlformats.org/drawingml/2006/main">
+          <mc:Fallback xmlns:a="http://schemas.openxmlformats.org/drawingml/2006/main" xmlns:pic="http://schemas.openxmlformats.org/drawingml/2006/picture" xmlns:a14="http://schemas.microsoft.com/office/drawing/2010/main">
             <w:pict w14:anchorId="31262EBF">
               <v:line id="Line 5" style="position:absolute;z-index:251664384;visibility:visible;mso-wrap-style:square;mso-width-percent:0;mso-height-percent:0;mso-wrap-distance-left:9pt;mso-wrap-distance-top:0;mso-wrap-distance-right:9pt;mso-wrap-distance-bottom:0;mso-position-horizontal:center;mso-position-horizontal-relative:margin;mso-position-vertical:absolute;mso-position-vertical-relative:text;mso-width-percent:0;mso-height-percent:0;mso-width-relative:page;mso-height-relative:page" o:spid="_x0000_s1026" from="0,8.6pt" to="162pt,8.6pt" w14:anchorId="515D6073" o:gfxdata="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">
                 <w10:wrap anchorx="margin"/>
@@ -3432,7 +3432,7 @@
                 <w:noProof/>
                 <w:webHidden/>
               </w:rPr>
-              <w:t>20</w:t>
+              <w:t>21</w:t>
             </w:r>
             <w:r>
               <w:rPr>
@@ -3504,7 +3504,7 @@
                 <w:noProof/>
                 <w:webHidden/>
               </w:rPr>
-              <w:t>20</w:t>
+              <w:t>21</w:t>
             </w:r>
             <w:r>
               <w:rPr>
@@ -3576,7 +3576,7 @@
                 <w:noProof/>
                 <w:webHidden/>
               </w:rPr>
-              <w:t>21</w:t>
+              <w:t>23</w:t>
             </w:r>
             <w:r>
               <w:rPr>
@@ -3648,7 +3648,7 @@
                 <w:noProof/>
                 <w:webHidden/>
               </w:rPr>
-              <w:t>22</w:t>
+              <w:t>25</w:t>
             </w:r>
             <w:r>
               <w:rPr>
@@ -3720,7 +3720,7 @@
                 <w:noProof/>
                 <w:webHidden/>
               </w:rPr>
-              <w:t>22</w:t>
+              <w:t>25</w:t>
             </w:r>
             <w:r>
               <w:rPr>
@@ -3792,7 +3792,7 @@
                 <w:noProof/>
                 <w:webHidden/>
               </w:rPr>
-              <w:t>24</w:t>
+              <w:t>27</w:t>
             </w:r>
             <w:r>
               <w:rPr>
@@ -3922,7 +3922,7 @@
             <w:noProof/>
             <w:webHidden/>
           </w:rPr>
-          <w:t>18</w:t>
+          <w:t>19</w:t>
         </w:r>
         <w:r>
           <w:rPr>
@@ -15067,7 +15067,8 @@
       <w:pPr>
         <w:jc w:val="both"/>
         <w:rPr>
-          <w:rFonts w:ascii="Times New Roman" w:hAnsi="Times New Roman" w:cs="Times New Roman"/>
+          <w:rStyle w:val="Hipervnculo"/>
+          <w:rFonts w:ascii="Times New Roman" w:eastAsia="Times New Roman" w:hAnsi="Times New Roman" w:cs="Times New Roman"/>
         </w:rPr>
       </w:pPr>
       <w:r>
@@ -15090,9 +15091,260 @@
       <w:pPr>
         <w:jc w:val="both"/>
         <w:rPr>
-          <w:rFonts w:ascii="Times New Roman" w:hAnsi="Times New Roman" w:cs="Times New Roman"/>
-        </w:rPr>
-      </w:pPr>
+          <w:rStyle w:val="Hipervnculo"/>
+          <w:rFonts w:ascii="Times New Roman" w:eastAsia="Times New Roman" w:hAnsi="Times New Roman" w:cs="Times New Roman"/>
+        </w:rPr>
+      </w:pPr>
+    </w:p>
+    <w:p>
+      <w:pPr>
+        <w:jc w:val="both"/>
+        <w:rPr>
+          <w:rFonts w:ascii="Times New Roman" w:hAnsi="Times New Roman" w:cs="Times New Roman"/>
+        </w:rPr>
+      </w:pPr>
+      <w:r>
+        <w:rPr>
+          <w:rFonts w:ascii="Times New Roman" w:hAnsi="Times New Roman" w:cs="Times New Roman"/>
+        </w:rPr>
+        <w:lastRenderedPageBreak/>
+        <w:drawing>
+          <wp:inline distT="0" distB="0" distL="0" distR="0" wp14:anchorId="04066F0A" wp14:editId="3F4D3C86">
+            <wp:extent cx="5486400" cy="2767965"/>
+            <wp:effectExtent l="0" t="0" r="0" b="0"/>
+            <wp:docPr id="6" name="Imagen 6"/>
+            <wp:cNvGraphicFramePr>
+              <a:graphicFrameLocks xmlns:a="http://schemas.openxmlformats.org/drawingml/2006/main" noChangeAspect="1"/>
+            </wp:cNvGraphicFramePr>
+            <a:graphic xmlns:a="http://schemas.openxmlformats.org/drawingml/2006/main">
+              <a:graphicData uri="http://schemas.openxmlformats.org/drawingml/2006/picture">
+                <pic:pic xmlns:pic="http://schemas.openxmlformats.org/drawingml/2006/picture">
+                  <pic:nvPicPr>
+                    <pic:cNvPr id="1" name=""/>
+                    <pic:cNvPicPr/>
+                  </pic:nvPicPr>
+                  <pic:blipFill>
+                    <a:blip r:embed="rId19"/>
+                    <a:stretch>
+                      <a:fillRect/>
+                    </a:stretch>
+                  </pic:blipFill>
+                  <pic:spPr>
+                    <a:xfrm>
+                      <a:off x="0" y="0"/>
+                      <a:ext cx="5486400" cy="2767965"/>
+                    </a:xfrm>
+                    <a:prstGeom prst="rect">
+                      <a:avLst/>
+                    </a:prstGeom>
+                  </pic:spPr>
+                </pic:pic>
+              </a:graphicData>
+            </a:graphic>
+          </wp:inline>
+        </w:drawing>
+      </w:r>
+    </w:p>
+    <w:p>
+      <w:pPr>
+        <w:jc w:val="both"/>
+        <w:rPr>
+          <w:rFonts w:ascii="Times New Roman" w:hAnsi="Times New Roman" w:cs="Times New Roman"/>
+        </w:rPr>
+      </w:pPr>
+      <w:r>
+        <w:rPr>
+          <w:rFonts w:ascii="Times New Roman" w:hAnsi="Times New Roman" w:cs="Times New Roman"/>
+        </w:rPr>
+        <w:drawing>
+          <wp:inline distT="0" distB="0" distL="0" distR="0" wp14:anchorId="0664BEEE" wp14:editId="10D6522F">
+            <wp:extent cx="5486400" cy="2765425"/>
+            <wp:effectExtent l="0" t="0" r="0" b="0"/>
+            <wp:docPr id="9" name="Imagen 9"/>
+            <wp:cNvGraphicFramePr>
+              <a:graphicFrameLocks xmlns:a="http://schemas.openxmlformats.org/drawingml/2006/main" noChangeAspect="1"/>
+            </wp:cNvGraphicFramePr>
+            <a:graphic xmlns:a="http://schemas.openxmlformats.org/drawingml/2006/main">
+              <a:graphicData uri="http://schemas.openxmlformats.org/drawingml/2006/picture">
+                <pic:pic xmlns:pic="http://schemas.openxmlformats.org/drawingml/2006/picture">
+                  <pic:nvPicPr>
+                    <pic:cNvPr id="1" name=""/>
+                    <pic:cNvPicPr/>
+                  </pic:nvPicPr>
+                  <pic:blipFill>
+                    <a:blip r:embed="rId20"/>
+                    <a:stretch>
+                      <a:fillRect/>
+                    </a:stretch>
+                  </pic:blipFill>
+                  <pic:spPr>
+                    <a:xfrm>
+                      <a:off x="0" y="0"/>
+                      <a:ext cx="5486400" cy="2765425"/>
+                    </a:xfrm>
+                    <a:prstGeom prst="rect">
+                      <a:avLst/>
+                    </a:prstGeom>
+                  </pic:spPr>
+                </pic:pic>
+              </a:graphicData>
+            </a:graphic>
+          </wp:inline>
+        </w:drawing>
+      </w:r>
+    </w:p>
+    <w:p>
+      <w:pPr>
+        <w:jc w:val="both"/>
+        <w:rPr>
+          <w:rFonts w:ascii="Times New Roman" w:hAnsi="Times New Roman" w:cs="Times New Roman"/>
+        </w:rPr>
+      </w:pPr>
+    </w:p>
+    <w:p>
+      <w:pPr>
+        <w:jc w:val="both"/>
+        <w:rPr>
+          <w:rFonts w:ascii="Times New Roman" w:hAnsi="Times New Roman" w:cs="Times New Roman"/>
+        </w:rPr>
+      </w:pPr>
+    </w:p>
+    <w:p>
+      <w:pPr>
+        <w:jc w:val="both"/>
+        <w:rPr>
+          <w:rFonts w:ascii="Times New Roman" w:hAnsi="Times New Roman" w:cs="Times New Roman"/>
+        </w:rPr>
+      </w:pPr>
+      <w:r>
+        <w:rPr>
+          <w:rFonts w:ascii="Times New Roman" w:hAnsi="Times New Roman" w:cs="Times New Roman"/>
+        </w:rPr>
+        <w:lastRenderedPageBreak/>
+        <w:drawing>
+          <wp:inline distT="0" distB="0" distL="0" distR="0" wp14:anchorId="33CAD642" wp14:editId="06D697EC">
+            <wp:extent cx="5486400" cy="2923540"/>
+            <wp:effectExtent l="0" t="0" r="0" b="0"/>
+            <wp:docPr id="10" name="Imagen 10"/>
+            <wp:cNvGraphicFramePr>
+              <a:graphicFrameLocks xmlns:a="http://schemas.openxmlformats.org/drawingml/2006/main" noChangeAspect="1"/>
+            </wp:cNvGraphicFramePr>
+            <a:graphic xmlns:a="http://schemas.openxmlformats.org/drawingml/2006/main">
+              <a:graphicData uri="http://schemas.openxmlformats.org/drawingml/2006/picture">
+                <pic:pic xmlns:pic="http://schemas.openxmlformats.org/drawingml/2006/picture">
+                  <pic:nvPicPr>
+                    <pic:cNvPr id="1" name=""/>
+                    <pic:cNvPicPr/>
+                  </pic:nvPicPr>
+                  <pic:blipFill>
+                    <a:blip r:embed="rId21"/>
+                    <a:stretch>
+                      <a:fillRect/>
+                    </a:stretch>
+                  </pic:blipFill>
+                  <pic:spPr>
+                    <a:xfrm>
+                      <a:off x="0" y="0"/>
+                      <a:ext cx="5486400" cy="2923540"/>
+                    </a:xfrm>
+                    <a:prstGeom prst="rect">
+                      <a:avLst/>
+                    </a:prstGeom>
+                  </pic:spPr>
+                </pic:pic>
+              </a:graphicData>
+            </a:graphic>
+          </wp:inline>
+        </w:drawing>
+      </w:r>
+      <w:r>
+        <w:rPr>
+          <w:rFonts w:ascii="Times New Roman" w:hAnsi="Times New Roman" w:cs="Times New Roman"/>
+        </w:rPr>
+        <w:drawing>
+          <wp:inline distT="0" distB="0" distL="0" distR="0" wp14:anchorId="439CF6DC" wp14:editId="526322D0">
+            <wp:extent cx="5486400" cy="1979295"/>
+            <wp:effectExtent l="0" t="0" r="0" b="1905"/>
+            <wp:docPr id="11" name="Imagen 11"/>
+            <wp:cNvGraphicFramePr>
+              <a:graphicFrameLocks xmlns:a="http://schemas.openxmlformats.org/drawingml/2006/main" noChangeAspect="1"/>
+            </wp:cNvGraphicFramePr>
+            <a:graphic xmlns:a="http://schemas.openxmlformats.org/drawingml/2006/main">
+              <a:graphicData uri="http://schemas.openxmlformats.org/drawingml/2006/picture">
+                <pic:pic xmlns:pic="http://schemas.openxmlformats.org/drawingml/2006/picture">
+                  <pic:nvPicPr>
+                    <pic:cNvPr id="1" name=""/>
+                    <pic:cNvPicPr/>
+                  </pic:nvPicPr>
+                  <pic:blipFill>
+                    <a:blip r:embed="rId22"/>
+                    <a:stretch>
+                      <a:fillRect/>
+                    </a:stretch>
+                  </pic:blipFill>
+                  <pic:spPr>
+                    <a:xfrm>
+                      <a:off x="0" y="0"/>
+                      <a:ext cx="5486400" cy="1979295"/>
+                    </a:xfrm>
+                    <a:prstGeom prst="rect">
+                      <a:avLst/>
+                    </a:prstGeom>
+                  </pic:spPr>
+                </pic:pic>
+              </a:graphicData>
+            </a:graphic>
+          </wp:inline>
+        </w:drawing>
+      </w:r>
+    </w:p>
+    <w:p>
+      <w:pPr>
+        <w:jc w:val="both"/>
+        <w:rPr>
+          <w:rFonts w:ascii="Times New Roman" w:hAnsi="Times New Roman" w:cs="Times New Roman"/>
+        </w:rPr>
+      </w:pPr>
+      <w:r>
+        <w:rPr>
+          <w:rFonts w:ascii="Times New Roman" w:hAnsi="Times New Roman" w:cs="Times New Roman"/>
+        </w:rPr>
+        <w:drawing>
+          <wp:inline distT="0" distB="0" distL="0" distR="0" wp14:anchorId="56247A0D" wp14:editId="00059AF6">
+            <wp:extent cx="5486400" cy="1711960"/>
+            <wp:effectExtent l="0" t="0" r="0" b="2540"/>
+            <wp:docPr id="12" name="Imagen 12"/>
+            <wp:cNvGraphicFramePr>
+              <a:graphicFrameLocks xmlns:a="http://schemas.openxmlformats.org/drawingml/2006/main" noChangeAspect="1"/>
+            </wp:cNvGraphicFramePr>
+            <a:graphic xmlns:a="http://schemas.openxmlformats.org/drawingml/2006/main">
+              <a:graphicData uri="http://schemas.openxmlformats.org/drawingml/2006/picture">
+                <pic:pic xmlns:pic="http://schemas.openxmlformats.org/drawingml/2006/picture">
+                  <pic:nvPicPr>
+                    <pic:cNvPr id="1" name=""/>
+                    <pic:cNvPicPr/>
+                  </pic:nvPicPr>
+                  <pic:blipFill>
+                    <a:blip r:embed="rId23"/>
+                    <a:stretch>
+                      <a:fillRect/>
+                    </a:stretch>
+                  </pic:blipFill>
+                  <pic:spPr>
+                    <a:xfrm>
+                      <a:off x="0" y="0"/>
+                      <a:ext cx="5486400" cy="1711960"/>
+                    </a:xfrm>
+                    <a:prstGeom prst="rect">
+                      <a:avLst/>
+                    </a:prstGeom>
+                  </pic:spPr>
+                </pic:pic>
+              </a:graphicData>
+            </a:graphic>
+          </wp:inline>
+        </w:drawing>
+      </w:r>
     </w:p>
     <w:p>
       <w:pPr>
@@ -15109,17 +15361,57 @@
           <w:rFonts w:ascii="Times New Roman" w:hAnsi="Times New Roman" w:cs="Times New Roman"/>
           <w:szCs w:val="24"/>
         </w:rPr>
+        <w:t xml:space="preserve">4.2 </w:t>
+      </w:r>
+      <w:r>
+        <w:rPr>
+          <w:rFonts w:ascii="Times New Roman" w:hAnsi="Times New Roman" w:cs="Times New Roman"/>
+          <w:szCs w:val="24"/>
+        </w:rPr>
+        <w:t>Discusiones</w:t>
+      </w:r>
+      <w:bookmarkEnd w:id="44"/>
+    </w:p>
+    <w:p>
+      <w:pPr>
+        <w:jc w:val="both"/>
+        <w:rPr>
+          <w:rFonts w:ascii="Times New Roman" w:hAnsi="Times New Roman" w:cs="Times New Roman"/>
+        </w:rPr>
+      </w:pPr>
+      <w:r>
+        <w:rPr>
+          <w:rFonts w:ascii="Times New Roman" w:eastAsia="Arial" w:hAnsi="Times New Roman" w:cs="Times New Roman"/>
+        </w:rPr>
+        <w:t xml:space="preserve">Las discusiones por lo regular comienzan con unos cuantos enunciados que sumarizan los resultados más importantes para introducirnos en la discusión. Las discusiones deben ser breves y responder a las </w:t>
+      </w:r>
+      <w:r>
+        <w:rPr>
+          <w:rFonts w:ascii="Times New Roman" w:eastAsia="Arial" w:hAnsi="Times New Roman" w:cs="Times New Roman"/>
+        </w:rPr>
+        <w:t>siguientes preguntas</w:t>
+      </w:r>
+      <w:r>
+        <w:rPr>
+          <w:rFonts w:ascii="Times New Roman" w:eastAsia="Arial" w:hAnsi="Times New Roman" w:cs="Times New Roman"/>
+        </w:rPr>
+        <w:t>:</w:t>
+      </w:r>
+    </w:p>
+    <w:p>
+      <w:pPr>
+        <w:jc w:val="both"/>
+        <w:rPr>
+          <w:rFonts w:ascii="Times New Roman" w:hAnsi="Times New Roman" w:cs="Times New Roman"/>
+        </w:rPr>
+      </w:pPr>
+      <w:r>
+        <w:rPr>
+          <w:rFonts w:ascii="Times New Roman" w:eastAsia="Arial" w:hAnsi="Times New Roman" w:cs="Times New Roman"/>
+        </w:rPr>
         <w:lastRenderedPageBreak/>
-        <w:t xml:space="preserve">4.2 </w:t>
-      </w:r>
-      <w:r>
-        <w:rPr>
-          <w:rFonts w:ascii="Times New Roman" w:hAnsi="Times New Roman" w:cs="Times New Roman"/>
-          <w:szCs w:val="24"/>
-        </w:rPr>
-        <w:t>Discusiones</w:t>
-      </w:r>
-      <w:bookmarkEnd w:id="44"/>
+        <w:t>¿Cuáles son los patrones más importantes que observamos?</w:t>
+      </w:r>
     </w:p>
     <w:p>
       <w:pPr>
@@ -15132,19 +15424,35 @@
         <w:rPr>
           <w:rFonts w:ascii="Times New Roman" w:eastAsia="Arial" w:hAnsi="Times New Roman" w:cs="Times New Roman"/>
         </w:rPr>
-        <w:t xml:space="preserve">Las discusiones por lo regular comienzan con unos cuantos enunciados que sumarizan los resultados más importantes para introducirnos en la discusión. Las discusiones deben ser breves y responder a las </w:t>
-      </w:r>
+        <w:t>¿Cuáles son las relaciones, tendencias y generalizaciones entre los resultados?</w:t>
+      </w:r>
+    </w:p>
+    <w:p>
+      <w:pPr>
+        <w:jc w:val="both"/>
+        <w:rPr>
+          <w:rFonts w:ascii="Times New Roman" w:hAnsi="Times New Roman" w:cs="Times New Roman"/>
+        </w:rPr>
+      </w:pPr>
       <w:r>
         <w:rPr>
           <w:rFonts w:ascii="Times New Roman" w:eastAsia="Arial" w:hAnsi="Times New Roman" w:cs="Times New Roman"/>
         </w:rPr>
-        <w:t>siguientes preguntas</w:t>
-      </w:r>
+        <w:t>¿Cuáles son las excepciones o generalizaciones a esos patrones?</w:t>
+      </w:r>
+    </w:p>
+    <w:p>
+      <w:pPr>
+        <w:jc w:val="both"/>
+        <w:rPr>
+          <w:rFonts w:ascii="Times New Roman" w:hAnsi="Times New Roman" w:cs="Times New Roman"/>
+        </w:rPr>
+      </w:pPr>
       <w:r>
         <w:rPr>
           <w:rFonts w:ascii="Times New Roman" w:eastAsia="Arial" w:hAnsi="Times New Roman" w:cs="Times New Roman"/>
         </w:rPr>
-        <w:t>:</w:t>
+        <w:t>¿Cuáles son las causas más probables?</w:t>
       </w:r>
     </w:p>
     <w:p>
@@ -15158,7 +15466,7 @@
         <w:rPr>
           <w:rFonts w:ascii="Times New Roman" w:eastAsia="Arial" w:hAnsi="Times New Roman" w:cs="Times New Roman"/>
         </w:rPr>
-        <w:t>¿Cuáles son los patrones más importantes que observamos?</w:t>
+        <w:t>¿Cuáles son las causas más probables de los patrones resultantes?</w:t>
       </w:r>
     </w:p>
     <w:p>
@@ -15172,62 +15480,6 @@
         <w:rPr>
           <w:rFonts w:ascii="Times New Roman" w:eastAsia="Arial" w:hAnsi="Times New Roman" w:cs="Times New Roman"/>
         </w:rPr>
-        <w:t>¿Cuáles son las relaciones, tendencias y generalizaciones entre los resultados?</w:t>
-      </w:r>
-    </w:p>
-    <w:p>
-      <w:pPr>
-        <w:jc w:val="both"/>
-        <w:rPr>
-          <w:rFonts w:ascii="Times New Roman" w:hAnsi="Times New Roman" w:cs="Times New Roman"/>
-        </w:rPr>
-      </w:pPr>
-      <w:r>
-        <w:rPr>
-          <w:rFonts w:ascii="Times New Roman" w:eastAsia="Arial" w:hAnsi="Times New Roman" w:cs="Times New Roman"/>
-        </w:rPr>
-        <w:t>¿Cuáles son las excepciones o generalizaciones a esos patrones?</w:t>
-      </w:r>
-    </w:p>
-    <w:p>
-      <w:pPr>
-        <w:jc w:val="both"/>
-        <w:rPr>
-          <w:rFonts w:ascii="Times New Roman" w:hAnsi="Times New Roman" w:cs="Times New Roman"/>
-        </w:rPr>
-      </w:pPr>
-      <w:r>
-        <w:rPr>
-          <w:rFonts w:ascii="Times New Roman" w:eastAsia="Arial" w:hAnsi="Times New Roman" w:cs="Times New Roman"/>
-        </w:rPr>
-        <w:t>¿Cuáles son las causas más probables?</w:t>
-      </w:r>
-    </w:p>
-    <w:p>
-      <w:pPr>
-        <w:jc w:val="both"/>
-        <w:rPr>
-          <w:rFonts w:ascii="Times New Roman" w:hAnsi="Times New Roman" w:cs="Times New Roman"/>
-        </w:rPr>
-      </w:pPr>
-      <w:r>
-        <w:rPr>
-          <w:rFonts w:ascii="Times New Roman" w:eastAsia="Arial" w:hAnsi="Times New Roman" w:cs="Times New Roman"/>
-        </w:rPr>
-        <w:t>¿Cuáles son las causas más probables de los patrones resultantes?</w:t>
-      </w:r>
-    </w:p>
-    <w:p>
-      <w:pPr>
-        <w:jc w:val="both"/>
-        <w:rPr>
-          <w:rFonts w:ascii="Times New Roman" w:hAnsi="Times New Roman" w:cs="Times New Roman"/>
-        </w:rPr>
-      </w:pPr>
-      <w:r>
-        <w:rPr>
-          <w:rFonts w:ascii="Times New Roman" w:eastAsia="Arial" w:hAnsi="Times New Roman" w:cs="Times New Roman"/>
-        </w:rPr>
         <w:t>¿Hay acuerdo o desacuerdo con trabajos previos?</w:t>
       </w:r>
     </w:p>
@@ -15280,7 +15532,7 @@
         </w:rPr>
         <w:t xml:space="preserve">José A. Mari Mut. “Manual de redacción científica.” Edicionesdigitales.info, 2013. iBooks. </w:t>
       </w:r>
-      <w:hyperlink r:id="rId19">
+      <w:hyperlink r:id="rId24">
         <w:r>
           <w:rPr>
             <w:rStyle w:val="Hipervnculo"/>
@@ -15478,7 +15730,7 @@
         </w:rPr>
         <w:t xml:space="preserve">José A. Mari Mut. “Manual de redacción científica.” Edicionesdigitales.info, 2013. iBooks. </w:t>
       </w:r>
-      <w:hyperlink r:id="rId20">
+      <w:hyperlink r:id="rId25">
         <w:r>
           <w:rPr>
             <w:rStyle w:val="Hipervnculo"/>
@@ -15763,7 +16015,7 @@
         </w:rPr>
         <w:t xml:space="preserve">José A. Mari Mut. “Manual de redacción científica.” Edicionesdigitales.info, 2013. iBooks. </w:t>
       </w:r>
-      <w:hyperlink r:id="rId21">
+      <w:hyperlink r:id="rId26">
         <w:r>
           <w:rPr>
             <w:rStyle w:val="Hipervnculo"/>
@@ -18193,12 +18445,6 @@
 </file>
 
 <file path=customXml/item1.xml><?xml version="1.0" encoding="utf-8"?>
-<p:properties xmlns:p="http://schemas.microsoft.com/office/2006/metadata/properties" xmlns:xsi="http://www.w3.org/2001/XMLSchema-instance" xmlns:pc="http://schemas.microsoft.com/office/infopath/2007/PartnerControls">
-  <documentManagement/>
-</p:properties>
-</file>
-
-<file path=customXml/item2.xml><?xml version="1.0" encoding="utf-8"?>
 <?mso-contentType ?>
 <FormTemplates xmlns="http://schemas.microsoft.com/sharepoint/v3/contenttype/forms">
   <Display>DocumentLibraryForm</Display>
@@ -18207,7 +18453,17 @@
 </FormTemplates>
 </file>
 
+<file path=customXml/item2.xml><?xml version="1.0" encoding="utf-8"?>
+<p:properties xmlns:p="http://schemas.microsoft.com/office/2006/metadata/properties" xmlns:xsi="http://www.w3.org/2001/XMLSchema-instance" xmlns:pc="http://schemas.microsoft.com/office/infopath/2007/PartnerControls">
+  <documentManagement/>
+</p:properties>
+</file>
+
 <file path=customXml/item3.xml><?xml version="1.0" encoding="utf-8"?>
+<b:Sources xmlns:b="http://schemas.openxmlformats.org/officeDocument/2006/bibliography" xmlns="http://schemas.openxmlformats.org/officeDocument/2006/bibliography" SelectedStyle="/APA.XSL" StyleName="APA"/>
+</file>
+
+<file path=customXml/item4.xml><?xml version="1.0" encoding="utf-8"?>
 <ct:contentTypeSchema xmlns:ct="http://schemas.microsoft.com/office/2006/metadata/contentType" xmlns:ma="http://schemas.microsoft.com/office/2006/metadata/properties/metaAttributes" ct:_="" ma:_="" ma:contentTypeName="Document" ma:contentTypeID="0x0101001D9FCD2CA8B6DF4698DC90019ABEDDFE" ma:contentTypeVersion="5" ma:contentTypeDescription="Create a new document." ma:contentTypeScope="" ma:versionID="e1ab2557651e0dd9cd1d9c000ecc5047">
   <xsd:schema xmlns:xsd="http://www.w3.org/2001/XMLSchema" xmlns:xs="http://www.w3.org/2001/XMLSchema" xmlns:p="http://schemas.microsoft.com/office/2006/metadata/properties" xmlns:ns2="b6a851d9-8ab2-414a-9f15-adb502767ba9" targetNamespace="http://schemas.microsoft.com/office/2006/metadata/properties" ma:root="true" ma:fieldsID="dcf250c99a86a1340211749fef237eed" ns2:_="">
     <xsd:import namespace="b6a851d9-8ab2-414a-9f15-adb502767ba9"/>
@@ -18357,11 +18613,15 @@
 </ct:contentTypeSchema>
 </file>
 
-<file path=customXml/item4.xml><?xml version="1.0" encoding="utf-8"?>
-<b:Sources xmlns:b="http://schemas.openxmlformats.org/officeDocument/2006/bibliography" xmlns="http://schemas.openxmlformats.org/officeDocument/2006/bibliography" SelectedStyle="/APA.XSL" StyleName="APA"/>
+<file path=customXml/itemProps1.xml><?xml version="1.0" encoding="utf-8"?>
+<ds:datastoreItem xmlns:ds="http://schemas.openxmlformats.org/officeDocument/2006/customXml" ds:itemID="{A782B023-E498-4EC9-9D76-DA37246C4771}">
+  <ds:schemaRefs>
+    <ds:schemaRef ds:uri="http://schemas.microsoft.com/sharepoint/v3/contenttype/forms"/>
+  </ds:schemaRefs>
+</ds:datastoreItem>
 </file>
 
-<file path=customXml/itemProps1.xml><?xml version="1.0" encoding="utf-8"?>
+<file path=customXml/itemProps2.xml><?xml version="1.0" encoding="utf-8"?>
 <ds:datastoreItem xmlns:ds="http://schemas.openxmlformats.org/officeDocument/2006/customXml" ds:itemID="{1CA2AF0D-9D72-47FB-8F10-AC537FC0AA2D}">
   <ds:schemaRefs>
     <ds:schemaRef ds:uri="http://schemas.microsoft.com/office/2006/metadata/properties"/>
@@ -18370,15 +18630,15 @@
 </ds:datastoreItem>
 </file>
 
-<file path=customXml/itemProps2.xml><?xml version="1.0" encoding="utf-8"?>
-<ds:datastoreItem xmlns:ds="http://schemas.openxmlformats.org/officeDocument/2006/customXml" ds:itemID="{A782B023-E498-4EC9-9D76-DA37246C4771}">
+<file path=customXml/itemProps3.xml><?xml version="1.0" encoding="utf-8"?>
+<ds:datastoreItem xmlns:ds="http://schemas.openxmlformats.org/officeDocument/2006/customXml" ds:itemID="{6C7A4368-76E2-4856-8EA9-A0C1B2F3B6A5}">
   <ds:schemaRefs>
-    <ds:schemaRef ds:uri="http://schemas.microsoft.com/sharepoint/v3/contenttype/forms"/>
+    <ds:schemaRef ds:uri="http://schemas.openxmlformats.org/officeDocument/2006/bibliography"/>
   </ds:schemaRefs>
 </ds:datastoreItem>
 </file>
 
-<file path=customXml/itemProps3.xml><?xml version="1.0" encoding="utf-8"?>
+<file path=customXml/itemProps4.xml><?xml version="1.0" encoding="utf-8"?>
 <ds:datastoreItem xmlns:ds="http://schemas.openxmlformats.org/officeDocument/2006/customXml" ds:itemID="{801619C0-09A0-4794-A1D8-DA9560F6E6AD}">
   <ds:schemaRefs>
     <ds:schemaRef ds:uri="http://schemas.microsoft.com/office/2006/metadata/contentType"/>
@@ -18394,12 +18654,4 @@
     <ds:schemaRef ds:uri="http://schemas.microsoft.com/internal/obd"/>
   </ds:schemaRefs>
 </ds:datastoreItem>
-</file>
-
-<file path=customXml/itemProps4.xml><?xml version="1.0" encoding="utf-8"?>
-<ds:datastoreItem xmlns:ds="http://schemas.openxmlformats.org/officeDocument/2006/customXml" ds:itemID="{6C7A4368-76E2-4856-8EA9-A0C1B2F3B6A5}">
-  <ds:schemaRefs>
-    <ds:schemaRef ds:uri="http://schemas.openxmlformats.org/officeDocument/2006/bibliography"/>
-  </ds:schemaRefs>
-</ds:datastoreItem>
 </file>
</xml_diff>

<commit_message>
Upgrade MÓDULO DE MANUFACTURA PARA LA…PARA LA EMPRESA WSILVER, S. DE R.L. DE C.V
</commit_message>
<xml_diff>
--- a/DOCUMENTOS/Tesis/MÓDULO DE MANUFACTURA PARA LA PLANIFICACIÓN DE RECURSOS EMPRESARIALES (ERP) PARA LA EMPRESA WSILVER, S. DE R.L. DE C.V.docx
+++ b/DOCUMENTOS/Tesis/MÓDULO DE MANUFACTURA PARA LA PLANIFICACIÓN DE RECURSOS EMPRESARIALES (ERP) PARA LA EMPRESA WSILVER, S. DE R.L. DE C.V.docx
@@ -1248,7 +1248,7 @@
               </wp:anchor>
             </w:drawing>
           </mc:Choice>
-          <mc:Fallback xmlns:a14="http://schemas.microsoft.com/office/drawing/2010/main" xmlns:pic="http://schemas.openxmlformats.org/drawingml/2006/picture" xmlns:a="http://schemas.openxmlformats.org/drawingml/2006/main">
+          <mc:Fallback xmlns:a="http://schemas.openxmlformats.org/drawingml/2006/main" xmlns:pic="http://schemas.openxmlformats.org/drawingml/2006/picture" xmlns:a14="http://schemas.microsoft.com/office/drawing/2010/main">
             <w:pict w14:anchorId="31262EBF">
               <v:line id="Line 5" style="position:absolute;z-index:251664384;visibility:visible;mso-wrap-style:square;mso-width-percent:0;mso-height-percent:0;mso-wrap-distance-left:9pt;mso-wrap-distance-top:0;mso-wrap-distance-right:9pt;mso-wrap-distance-bottom:0;mso-position-horizontal:center;mso-position-horizontal-relative:margin;mso-position-vertical:absolute;mso-position-vertical-relative:text;mso-width-percent:0;mso-height-percent:0;mso-width-relative:page;mso-height-relative:page" o:spid="_x0000_s1026" from="0,8.6pt" to="162pt,8.6pt" w14:anchorId="515D6073" o:gfxdata="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">
                 <w10:wrap anchorx="margin"/>
@@ -3708,11 +3708,7 @@
           <w:tab w:val="right" w:leader="dot" w:pos="8630"/>
         </w:tabs>
         <w:rPr>
-          <w:rFonts w:asciiTheme="minorHAnsi" w:hAnsiTheme="minorHAnsi"/>
           <w:noProof/>
-          <w:sz w:val="22"/>
-          <w:szCs w:val="22"/>
-          <w:lang w:eastAsia="es-MX"/>
         </w:rPr>
       </w:pPr>
       <w:r>
@@ -3791,6 +3787,7 @@
         </w:r>
       </w:hyperlink>
     </w:p>
+    <w:p/>
     <w:p>
       <w:pPr>
         <w:spacing w:line="240" w:lineRule="auto"/>
@@ -3805,6 +3802,88 @@
         </w:rPr>
         <w:fldChar w:fldCharType="end"/>
       </w:r>
+    </w:p>
+    <w:bookmarkStart w:id="6" w:name="_Toc70346260"/>
+    <w:p>
+      <w:pPr>
+        <w:pStyle w:val="Tabladeilustraciones"/>
+        <w:tabs>
+          <w:tab w:val="right" w:leader="dot" w:pos="8630"/>
+        </w:tabs>
+        <w:rPr>
+          <w:rFonts w:asciiTheme="minorHAnsi" w:hAnsiTheme="minorHAnsi"/>
+          <w:noProof/>
+          <w:sz w:val="22"/>
+          <w:szCs w:val="22"/>
+          <w:lang w:eastAsia="es-MX"/>
+        </w:rPr>
+      </w:pPr>
+      <w:r>
+        <w:fldChar w:fldCharType="begin"/>
+      </w:r>
+      <w:r>
+        <w:instrText xml:space="preserve"> TOC \h \z \c "Metodologia de Software" </w:instrText>
+      </w:r>
+      <w:r>
+        <w:fldChar w:fldCharType="separate"/>
+      </w:r>
+      <w:hyperlink w:anchor="_Toc70355507" w:history="1">
+        <w:r>
+          <w:rPr>
+            <w:rStyle w:val="Hipervnculo"/>
+            <w:noProof/>
+          </w:rPr>
+          <w:t>Metodologia de Software 1</w:t>
+        </w:r>
+        <w:r>
+          <w:rPr>
+            <w:noProof/>
+            <w:webHidden/>
+          </w:rPr>
+          <w:tab/>
+        </w:r>
+        <w:r>
+          <w:rPr>
+            <w:noProof/>
+            <w:webHidden/>
+          </w:rPr>
+          <w:fldChar w:fldCharType="begin"/>
+        </w:r>
+        <w:r>
+          <w:rPr>
+            <w:noProof/>
+            <w:webHidden/>
+          </w:rPr>
+          <w:instrText xml:space="preserve"> PAGEREF _Toc70355507 \h </w:instrText>
+        </w:r>
+        <w:r>
+          <w:rPr>
+            <w:noProof/>
+            <w:webHidden/>
+          </w:rPr>
+        </w:r>
+        <w:r>
+          <w:rPr>
+            <w:noProof/>
+            <w:webHidden/>
+          </w:rPr>
+          <w:fldChar w:fldCharType="separate"/>
+        </w:r>
+        <w:r>
+          <w:rPr>
+            <w:noProof/>
+            <w:webHidden/>
+          </w:rPr>
+          <w:t>28</w:t>
+        </w:r>
+        <w:r>
+          <w:rPr>
+            <w:noProof/>
+            <w:webHidden/>
+          </w:rPr>
+          <w:fldChar w:fldCharType="end"/>
+        </w:r>
+      </w:hyperlink>
     </w:p>
     <w:p>
       <w:pPr>
@@ -3817,7 +3896,9 @@
           <w:szCs w:val="28"/>
         </w:rPr>
       </w:pPr>
-      <w:bookmarkStart w:id="6" w:name="_Toc70346260"/>
+      <w:r>
+        <w:fldChar w:fldCharType="end"/>
+      </w:r>
       <w:r>
         <w:br w:type="page"/>
       </w:r>
@@ -5430,14 +5511,45 @@
           <w:rStyle w:val="normaltextrun"/>
           <w:lang w:val="es-ES"/>
         </w:rPr>
-        <w:t> de Aptean, el cual es una solución híbrida de planificación de recursos empresariales (ERP), que se adapta a las organizaciones de fabricación de procesos en las industrias siendo</w:t>
+        <w:t> de </w:t>
+      </w:r>
+      <w:proofErr w:type="spellStart"/>
+      <w:r>
+        <w:rPr>
+          <w:rStyle w:val="normaltextrun"/>
+          <w:lang w:val="es-ES"/>
+        </w:rPr>
+        <w:t>Aptean</w:t>
+      </w:r>
+      <w:proofErr w:type="spellEnd"/>
+      <w:r>
+        <w:rPr>
+          <w:rStyle w:val="normaltextrun"/>
+          <w:lang w:val="es-ES"/>
+        </w:rPr>
+        <w:t>, el cual es una solución híbrida de planificación de recursos empresariales (ERP), que se adapta a las organizaciones de fabricación de procesos en las industrias siendo</w:t>
       </w:r>
       <w:r>
         <w:rPr>
           <w:rStyle w:val="normaltextrun"/>
           <w:shd w:val="clear" w:color="auto" w:fill="FFFFFF"/>
         </w:rPr>
-        <w:t xml:space="preserve"> un software de próxima generación para fabricantes en crecimiento basados ​​en fórmulas y recetas del mercado medio. Sus capacidades </w:t>
+        <w:t xml:space="preserve"> un software de próxima generación para fabricantes en crecimiento basados ​​en fórmulas y recetas del mercado </w:t>
+      </w:r>
+      <w:r>
+        <w:rPr>
+          <w:rStyle w:val="normaltextrun"/>
+          <w:color w:val="000000"/>
+          <w:shd w:val="clear" w:color="auto" w:fill="FFFFFF"/>
+        </w:rPr>
+        <w:t>para restaurantes o proveedores de alimentos</w:t>
+      </w:r>
+      <w:r>
+        <w:rPr>
+          <w:rStyle w:val="normaltextrun"/>
+          <w:shd w:val="clear" w:color="auto" w:fill="FFFFFF"/>
+        </w:rPr>
+        <w:t xml:space="preserve">. Sus capacidades </w:t>
       </w:r>
       <w:r>
         <w:rPr>
@@ -5642,21 +5754,103 @@
           <w:rStyle w:val="normaltextrun"/>
           <w:lang w:val="es-ES"/>
         </w:rPr>
-        <w:t xml:space="preserve">También existe SAP ERP, </w:t>
+        <w:t>También existe SAP</w:t>
       </w:r>
       <w:r>
         <w:rPr>
           <w:rStyle w:val="normaltextrun"/>
           <w:lang w:val="es-ES"/>
         </w:rPr>
-        <w:t>como sus siglas dice Enterprise Resource Planning es</w:t>
+        <w:t xml:space="preserve"> (</w:t>
+      </w:r>
+      <w:proofErr w:type="spellStart"/>
+      <w:r>
+        <w:rPr>
+          <w:rFonts w:ascii="Arial" w:hAnsi="Arial" w:cs="Arial"/>
+          <w:color w:val="202124"/>
+          <w:shd w:val="clear" w:color="auto" w:fill="FFFFFF"/>
+        </w:rPr>
+        <w:t>Systems</w:t>
+      </w:r>
+      <w:proofErr w:type="spellEnd"/>
+      <w:r>
+        <w:rPr>
+          <w:rFonts w:ascii="Arial" w:hAnsi="Arial" w:cs="Arial"/>
+          <w:color w:val="202124"/>
+          <w:shd w:val="clear" w:color="auto" w:fill="FFFFFF"/>
+        </w:rPr>
+        <w:t xml:space="preserve">, </w:t>
+      </w:r>
+      <w:proofErr w:type="spellStart"/>
+      <w:r>
+        <w:rPr>
+          <w:rFonts w:ascii="Arial" w:hAnsi="Arial" w:cs="Arial"/>
+          <w:color w:val="202124"/>
+          <w:shd w:val="clear" w:color="auto" w:fill="FFFFFF"/>
+        </w:rPr>
+        <w:t>Applications</w:t>
+      </w:r>
+      <w:proofErr w:type="spellEnd"/>
+      <w:r>
+        <w:rPr>
+          <w:rFonts w:ascii="Arial" w:hAnsi="Arial" w:cs="Arial"/>
+          <w:color w:val="202124"/>
+          <w:shd w:val="clear" w:color="auto" w:fill="FFFFFF"/>
+        </w:rPr>
+        <w:t xml:space="preserve">, </w:t>
+      </w:r>
+      <w:proofErr w:type="spellStart"/>
+      <w:r>
+        <w:rPr>
+          <w:rFonts w:ascii="Arial" w:hAnsi="Arial" w:cs="Arial"/>
+          <w:color w:val="202124"/>
+          <w:shd w:val="clear" w:color="auto" w:fill="FFFFFF"/>
+        </w:rPr>
+        <w:t>Products</w:t>
+      </w:r>
+      <w:proofErr w:type="spellEnd"/>
+      <w:r>
+        <w:rPr>
+          <w:rFonts w:ascii="Arial" w:hAnsi="Arial" w:cs="Arial"/>
+          <w:color w:val="202124"/>
+          <w:shd w:val="clear" w:color="auto" w:fill="FFFFFF"/>
+        </w:rPr>
+        <w:t xml:space="preserve"> in Data Processing)</w:t>
       </w:r>
       <w:r>
         <w:rPr>
           <w:rStyle w:val="normaltextrun"/>
           <w:lang w:val="es-ES"/>
         </w:rPr>
-        <w:t xml:space="preserve"> planificación de recursos empresariales desarrollado por la empresa alemana SAP SE.</w:t>
+        <w:t xml:space="preserve"> ERP, </w:t>
+      </w:r>
+      <w:r>
+        <w:rPr>
+          <w:rStyle w:val="normaltextrun"/>
+          <w:lang w:val="es-ES"/>
+        </w:rPr>
+        <w:t>como sus siglas dice Enterprise Resource Planning es</w:t>
+      </w:r>
+      <w:r>
+        <w:rPr>
+          <w:rStyle w:val="normaltextrun"/>
+          <w:lang w:val="es-ES"/>
+        </w:rPr>
+        <w:t xml:space="preserve"> planificación de recursos empresariales desarrollado por la empresa alemana SAP SE</w:t>
+      </w:r>
+      <w:r>
+        <w:rPr>
+          <w:rStyle w:val="normaltextrun"/>
+          <w:lang w:val="es-ES"/>
+        </w:rPr>
+        <w:t xml:space="preserve"> (Software de Europa)</w:t>
+      </w:r>
+      <w:r>
+        <w:rPr>
+          <w:rStyle w:val="normaltextrun"/>
+          <w:lang w:val="es-ES"/>
+        </w:rPr>
+        <w:t>.</w:t>
       </w:r>
       <w:r>
         <w:rPr>
@@ -5683,6 +5877,7 @@
         <w:rPr>
           <w:rStyle w:val="eop"/>
         </w:rPr>
+        <w:lastRenderedPageBreak/>
         <w:t> </w:t>
       </w:r>
     </w:p>
@@ -5704,7 +5899,6 @@
           <w:rStyle w:val="normaltextrun"/>
           <w:lang w:val="es-ES"/>
         </w:rPr>
-        <w:lastRenderedPageBreak/>
         <w:t>Tanto Oracle, como SAP son ERP de reconocimiento a nivel mundial, ya que son los más solicitados en el mercado y siendo usado por las empresas más grandes y populares a nivel mundial, en su defecto estos sistemas son altamente costosos. La empresa </w:t>
       </w:r>
       <w:r>
@@ -6209,46 +6403,21 @@
     </w:p>
     <w:p>
       <w:pPr>
-        <w:pStyle w:val="paragraph"/>
-        <w:spacing w:before="0" w:beforeAutospacing="0" w:after="0" w:afterAutospacing="0" w:line="360" w:lineRule="auto"/>
-        <w:jc w:val="both"/>
-        <w:textAlignment w:val="baseline"/>
+        <w:spacing w:line="240" w:lineRule="auto"/>
+        <w:rPr>
+          <w:rFonts w:ascii="Segoe UI" w:eastAsia="Times New Roman" w:hAnsi="Segoe UI" w:cs="Segoe UI"/>
+          <w:sz w:val="18"/>
+          <w:szCs w:val="18"/>
+          <w:lang w:eastAsia="es-MX"/>
+        </w:rPr>
+      </w:pPr>
+      <w:r>
         <w:rPr>
           <w:rFonts w:ascii="Segoe UI" w:hAnsi="Segoe UI" w:cs="Segoe UI"/>
           <w:sz w:val="18"/>
           <w:szCs w:val="18"/>
         </w:rPr>
-      </w:pPr>
-      <w:r>
-        <w:rPr>
-          <w:rStyle w:val="eop"/>
-        </w:rPr>
-        <w:t> </w:t>
-      </w:r>
-    </w:p>
-    <w:p>
-      <w:pPr>
-        <w:pStyle w:val="paragraph"/>
-        <w:spacing w:before="0" w:beforeAutospacing="0" w:after="0" w:afterAutospacing="0" w:line="360" w:lineRule="auto"/>
-        <w:jc w:val="both"/>
-        <w:textAlignment w:val="baseline"/>
-        <w:rPr>
-          <w:rFonts w:ascii="Segoe UI" w:hAnsi="Segoe UI" w:cs="Segoe UI"/>
-          <w:sz w:val="18"/>
-          <w:szCs w:val="18"/>
-        </w:rPr>
-      </w:pPr>
-      <w:r>
-        <w:rPr>
-          <w:rStyle w:val="normaltextrun"/>
-        </w:rPr>
-        <w:t>Visualizar la información capturada por el departamento de manufactura en distintas áreas o departamentos de la empresa.</w:t>
-      </w:r>
-      <w:r>
-        <w:rPr>
-          <w:rStyle w:val="eop"/>
-        </w:rPr>
-        <w:t> </w:t>
+        <w:br w:type="page"/>
       </w:r>
     </w:p>
     <w:p>
@@ -7578,6 +7747,106 @@
     </w:p>
     <w:p>
       <w:pPr>
+        <w:pStyle w:val="paragraph"/>
+        <w:spacing w:before="0" w:beforeAutospacing="0" w:after="0" w:afterAutospacing="0" w:line="360" w:lineRule="auto"/>
+        <w:jc w:val="both"/>
+        <w:textAlignment w:val="baseline"/>
+        <w:rPr>
+          <w:rStyle w:val="eop"/>
+        </w:rPr>
+      </w:pPr>
+    </w:p>
+    <w:p>
+      <w:pPr>
+        <w:pStyle w:val="paragraph"/>
+        <w:spacing w:before="0" w:beforeAutospacing="0" w:after="0" w:afterAutospacing="0" w:line="360" w:lineRule="auto"/>
+        <w:jc w:val="both"/>
+        <w:textAlignment w:val="baseline"/>
+        <w:rPr>
+          <w:rStyle w:val="eop"/>
+          <w:b/>
+          <w:bCs/>
+        </w:rPr>
+      </w:pPr>
+      <w:r>
+        <w:rPr>
+          <w:rStyle w:val="eop"/>
+          <w:b/>
+          <w:bCs/>
+        </w:rPr>
+        <w:t>Jobs</w:t>
+      </w:r>
+    </w:p>
+    <w:p>
+      <w:pPr>
+        <w:pStyle w:val="paragraph"/>
+        <w:spacing w:before="0" w:beforeAutospacing="0" w:after="0" w:afterAutospacing="0" w:line="360" w:lineRule="auto"/>
+        <w:jc w:val="both"/>
+        <w:textAlignment w:val="baseline"/>
+        <w:rPr>
+          <w:rStyle w:val="eop"/>
+        </w:rPr>
+      </w:pPr>
+      <w:r>
+        <w:rPr>
+          <w:rStyle w:val="eop"/>
+        </w:rPr>
+        <w:t>Es una clasificación de ordenación de procesos, el Job significa un proceso no terminado o un producto por terminar, esto sucede ante las pausas de la producción que no ha terminado un producto o que esta pendiente por terminar, esto puede suceder por varias razones las cuales son:</w:t>
+      </w:r>
+    </w:p>
+    <w:p>
+      <w:pPr>
+        <w:pStyle w:val="paragraph"/>
+        <w:spacing w:before="0" w:beforeAutospacing="0" w:after="0" w:afterAutospacing="0" w:line="360" w:lineRule="auto"/>
+        <w:jc w:val="both"/>
+        <w:textAlignment w:val="baseline"/>
+        <w:rPr>
+          <w:rStyle w:val="eop"/>
+        </w:rPr>
+      </w:pPr>
+      <w:r>
+        <w:rPr>
+          <w:rStyle w:val="eop"/>
+        </w:rPr>
+        <w:t>Cambios en la elaboración de un producto a otro.</w:t>
+      </w:r>
+    </w:p>
+    <w:p>
+      <w:pPr>
+        <w:pStyle w:val="paragraph"/>
+        <w:spacing w:before="0" w:beforeAutospacing="0" w:after="0" w:afterAutospacing="0" w:line="360" w:lineRule="auto"/>
+        <w:jc w:val="both"/>
+        <w:textAlignment w:val="baseline"/>
+        <w:rPr>
+          <w:rStyle w:val="eop"/>
+        </w:rPr>
+      </w:pPr>
+      <w:r>
+        <w:rPr>
+          <w:rStyle w:val="eop"/>
+        </w:rPr>
+        <w:t>Productos no terminados por fin de la jornada laboral.</w:t>
+      </w:r>
+    </w:p>
+    <w:p>
+      <w:pPr>
+        <w:pStyle w:val="paragraph"/>
+        <w:spacing w:before="0" w:beforeAutospacing="0" w:after="0" w:afterAutospacing="0" w:line="360" w:lineRule="auto"/>
+        <w:jc w:val="both"/>
+        <w:textAlignment w:val="baseline"/>
+        <w:rPr>
+          <w:rStyle w:val="eop"/>
+        </w:rPr>
+      </w:pPr>
+      <w:r>
+        <w:rPr>
+          <w:rStyle w:val="eop"/>
+        </w:rPr>
+        <w:t>Productos con defectos que tienen que ser retrabajados.</w:t>
+      </w:r>
+    </w:p>
+    <w:p>
+      <w:pPr>
         <w:pStyle w:val="Ttulo2"/>
         <w:jc w:val="both"/>
         <w:rPr>
@@ -7742,7 +8011,14 @@
         <w:rPr>
           <w:rStyle w:val="normaltextrun"/>
         </w:rPr>
-        <w:t xml:space="preserve"> permiten tomar completamente todas las ventajas de esta metodología y sus capacidades de crear programas flexibles, modulares y con código reusable, mantiene un equilibrio entre el modelo purista (todas las cosas son objetos) y el modelo pragmático (quédate fuera de mi camino). El modelo de objetos de Java es simple y fácil de ampliar, mientras que los tipos primitivos se mantienen como no objetos de alto rendimiento; Robusto Java maneja la memoria de la computadora, el programador ya no se tiene que preocupar por este aspecto; Seguro el sistema Java tiene ciertas políticas que evitan se puedan codificar virus, portable como el código compilado de Java (Conocido como bytecode) es interpretado, un programa compilado de Java puede ser utilizado por cualquier computadora que tenga implementado el intérprete de Java; Independiente a la arquitectura: al compilar un programa en Java, el código resultante es un tipo de código binario conocido como bytecode [6].</w:t>
+        <w:t xml:space="preserve"> permiten tomar completamente todas las ventajas de esta metodología y sus capacidades de crear programas flexibles, modulares y con código reusable, mantiene un equilibrio entre el modelo purista (todas las cosas son </w:t>
+      </w:r>
+      <w:r>
+        <w:rPr>
+          <w:rStyle w:val="normaltextrun"/>
+        </w:rPr>
+        <w:lastRenderedPageBreak/>
+        <w:t>objetos) y el modelo pragmático (quédate fuera de mi camino). El modelo de objetos de Java es simple y fácil de ampliar, mientras que los tipos primitivos se mantienen como no objetos de alto rendimiento; Robusto Java maneja la memoria de la computadora, el programador ya no se tiene que preocupar por este aspecto; Seguro el sistema Java tiene ciertas políticas que evitan se puedan codificar virus, portable como el código compilado de Java (Conocido como bytecode) es interpretado, un programa compilado de Java puede ser utilizado por cualquier computadora que tenga implementado el intérprete de Java; Independiente a la arquitectura: al compilar un programa en Java, el código resultante es un tipo de código binario conocido como bytecode [6].</w:t>
       </w:r>
       <w:r>
         <w:rPr>
@@ -7771,7 +8047,6 @@
           <w:b/>
           <w:bCs/>
         </w:rPr>
-        <w:lastRenderedPageBreak/>
         <w:t>NTFS</w:t>
       </w:r>
       <w:r>
@@ -8066,6 +8341,107 @@
           <w:rFonts w:ascii="Times New Roman" w:hAnsi="Times New Roman" w:cs="Times New Roman"/>
         </w:rPr>
         <w:t>El producto propuesto ha surgido ante algunas necesidades de la empresa</w:t>
+      </w:r>
+      <w:r>
+        <w:rPr>
+          <w:rFonts w:ascii="Times New Roman" w:hAnsi="Times New Roman" w:cs="Times New Roman"/>
+        </w:rPr>
+        <w:t xml:space="preserve"> las cuales son:</w:t>
+      </w:r>
+    </w:p>
+    <w:p>
+      <w:pPr>
+        <w:pStyle w:val="Prrafodelista"/>
+        <w:numPr>
+          <w:ilvl w:val="0"/>
+          <w:numId w:val="10"/>
+        </w:numPr>
+        <w:jc w:val="both"/>
+        <w:rPr>
+          <w:rFonts w:ascii="Times New Roman" w:hAnsi="Times New Roman" w:cs="Times New Roman"/>
+        </w:rPr>
+      </w:pPr>
+      <w:r>
+        <w:rPr>
+          <w:rFonts w:ascii="Times New Roman" w:hAnsi="Times New Roman" w:cs="Times New Roman"/>
+        </w:rPr>
+        <w:t>Falta de control la producción de las jornadas laborales.</w:t>
+      </w:r>
+    </w:p>
+    <w:p>
+      <w:pPr>
+        <w:pStyle w:val="Prrafodelista"/>
+        <w:numPr>
+          <w:ilvl w:val="0"/>
+          <w:numId w:val="10"/>
+        </w:numPr>
+        <w:jc w:val="both"/>
+        <w:rPr>
+          <w:rFonts w:ascii="Times New Roman" w:hAnsi="Times New Roman" w:cs="Times New Roman"/>
+        </w:rPr>
+      </w:pPr>
+      <w:r>
+        <w:rPr>
+          <w:rFonts w:ascii="Times New Roman" w:hAnsi="Times New Roman" w:cs="Times New Roman"/>
+        </w:rPr>
+        <w:t>Falta de rastreabilidad de los productos.</w:t>
+      </w:r>
+    </w:p>
+    <w:p>
+      <w:pPr>
+        <w:pStyle w:val="Prrafodelista"/>
+        <w:numPr>
+          <w:ilvl w:val="0"/>
+          <w:numId w:val="10"/>
+        </w:numPr>
+        <w:jc w:val="both"/>
+        <w:rPr>
+          <w:rFonts w:ascii="Times New Roman" w:hAnsi="Times New Roman" w:cs="Times New Roman"/>
+        </w:rPr>
+      </w:pPr>
+      <w:r>
+        <w:rPr>
+          <w:rFonts w:ascii="Times New Roman" w:hAnsi="Times New Roman" w:cs="Times New Roman"/>
+        </w:rPr>
+        <w:t>Falla en los conteos de producción en comparación de los inventarios.</w:t>
+      </w:r>
+    </w:p>
+    <w:p>
+      <w:pPr>
+        <w:pStyle w:val="Prrafodelista"/>
+        <w:numPr>
+          <w:ilvl w:val="0"/>
+          <w:numId w:val="10"/>
+        </w:numPr>
+        <w:jc w:val="both"/>
+        <w:rPr>
+          <w:rFonts w:ascii="Times New Roman" w:hAnsi="Times New Roman" w:cs="Times New Roman"/>
+        </w:rPr>
+      </w:pPr>
+      <w:r>
+        <w:rPr>
+          <w:rFonts w:ascii="Times New Roman" w:hAnsi="Times New Roman" w:cs="Times New Roman"/>
+        </w:rPr>
+        <w:t>Fallas en los tiempos muertos de las jornadas</w:t>
+      </w:r>
+    </w:p>
+    <w:p>
+      <w:pPr>
+        <w:pStyle w:val="Prrafodelista"/>
+        <w:numPr>
+          <w:ilvl w:val="0"/>
+          <w:numId w:val="10"/>
+        </w:numPr>
+        <w:jc w:val="both"/>
+        <w:rPr>
+          <w:rFonts w:ascii="Times New Roman" w:hAnsi="Times New Roman" w:cs="Times New Roman"/>
+        </w:rPr>
+      </w:pPr>
+      <w:r>
+        <w:rPr>
+          <w:rFonts w:ascii="Times New Roman" w:hAnsi="Times New Roman" w:cs="Times New Roman"/>
+        </w:rPr>
+        <w:t>Tiempo perdido en las capturas en software no especializado.</w:t>
       </w:r>
     </w:p>
     <w:p>
@@ -8472,6 +8848,7 @@
               <w:rPr>
                 <w:rFonts w:ascii="Times New Roman" w:hAnsi="Times New Roman" w:cs="Times New Roman"/>
               </w:rPr>
+              <w:lastRenderedPageBreak/>
               <w:t>Descripción</w:t>
             </w:r>
           </w:p>
@@ -8566,7 +8943,6 @@
               <w:rPr>
                 <w:rFonts w:ascii="Times New Roman" w:hAnsi="Times New Roman" w:cs="Times New Roman"/>
               </w:rPr>
-              <w:lastRenderedPageBreak/>
               <w:t>Tablas de datos capturados</w:t>
             </w:r>
           </w:p>
@@ -8625,7 +9001,6 @@
         <w:rPr>
           <w:rFonts w:ascii="Times New Roman" w:hAnsi="Times New Roman" w:cs="Times New Roman"/>
         </w:rPr>
-        <w:lastRenderedPageBreak/>
         <w:t xml:space="preserve">Tabla de Requisito </w:t>
       </w:r>
       <w:r>
@@ -9272,6 +9647,7 @@
               <w:rPr>
                 <w:rFonts w:ascii="Times New Roman" w:hAnsi="Times New Roman" w:cs="Times New Roman"/>
               </w:rPr>
+              <w:lastRenderedPageBreak/>
               <w:t>Hora de captura.</w:t>
             </w:r>
           </w:p>
@@ -9311,6 +9687,7 @@
         <w:rPr>
           <w:rFonts w:ascii="Times New Roman" w:hAnsi="Times New Roman" w:cs="Times New Roman"/>
         </w:rPr>
+        <w:lastRenderedPageBreak/>
         <w:t xml:space="preserve">Tabla de Requisito </w:t>
       </w:r>
       <w:r>
@@ -9452,7 +9829,6 @@
               <w:rPr>
                 <w:rFonts w:ascii="Times New Roman" w:hAnsi="Times New Roman" w:cs="Times New Roman"/>
               </w:rPr>
-              <w:lastRenderedPageBreak/>
               <w:t>Tipo de Requisito</w:t>
             </w:r>
           </w:p>
@@ -10065,6 +10441,7 @@
               <w:rPr>
                 <w:rFonts w:ascii="Times New Roman" w:hAnsi="Times New Roman" w:cs="Times New Roman"/>
               </w:rPr>
+              <w:lastRenderedPageBreak/>
               <w:t>Nombre Requisito</w:t>
             </w:r>
           </w:p>
@@ -10266,7 +10643,6 @@
               <w:rPr>
                 <w:rFonts w:ascii="Times New Roman" w:hAnsi="Times New Roman" w:cs="Times New Roman"/>
               </w:rPr>
-              <w:lastRenderedPageBreak/>
               <w:t>ID Requisito</w:t>
             </w:r>
           </w:p>
@@ -10803,6 +11179,7 @@
               <w:rPr>
                 <w:rFonts w:ascii="Times New Roman" w:hAnsi="Times New Roman" w:cs="Times New Roman"/>
               </w:rPr>
+              <w:lastRenderedPageBreak/>
               <w:t>ID Requisito</w:t>
             </w:r>
           </w:p>
@@ -10983,7 +11360,6 @@
               <w:rPr>
                 <w:rFonts w:ascii="Times New Roman" w:hAnsi="Times New Roman" w:cs="Times New Roman"/>
               </w:rPr>
-              <w:lastRenderedPageBreak/>
               <w:t>Fecha de un día exacto</w:t>
             </w:r>
           </w:p>
@@ -11105,7 +11481,6 @@
         <w:rPr>
           <w:rFonts w:ascii="Times New Roman" w:hAnsi="Times New Roman" w:cs="Times New Roman"/>
         </w:rPr>
-        <w:lastRenderedPageBreak/>
         <w:t xml:space="preserve">Tabla de Requisito </w:t>
       </w:r>
       <w:r>
@@ -11626,6 +12001,7 @@
         <w:rPr>
           <w:rFonts w:ascii="Times New Roman" w:hAnsi="Times New Roman" w:cs="Times New Roman"/>
         </w:rPr>
+        <w:lastRenderedPageBreak/>
         <w:t xml:space="preserve">Tabla de Requisito </w:t>
       </w:r>
       <w:r>
@@ -11810,7 +12186,6 @@
               <w:rPr>
                 <w:rFonts w:ascii="Times New Roman" w:hAnsi="Times New Roman" w:cs="Times New Roman"/>
               </w:rPr>
-              <w:lastRenderedPageBreak/>
               <w:t>Descripción</w:t>
             </w:r>
           </w:p>
@@ -12198,7 +12573,14 @@
                 <w:rFonts w:ascii="Times New Roman" w:hAnsi="Times New Roman" w:cs="Times New Roman"/>
               </w:rPr>
               <w:br/>
-              <w:t>Este botón hará la eliminación de los datos que ya se encuentran guardados en la BD según se haya buscado o seleccionado con anterioridad dicha información.</w:t>
+              <w:t xml:space="preserve">Este botón hará la eliminación de los datos que ya se </w:t>
+            </w:r>
+            <w:r>
+              <w:rPr>
+                <w:rFonts w:ascii="Times New Roman" w:hAnsi="Times New Roman" w:cs="Times New Roman"/>
+              </w:rPr>
+              <w:lastRenderedPageBreak/>
+              <w:t>encuentran guardados en la BD según se haya buscado o seleccionado con anterioridad dicha información.</w:t>
             </w:r>
           </w:p>
           <w:p>
@@ -12224,14 +12606,7 @@
                 <w:rFonts w:ascii="Times New Roman" w:hAnsi="Times New Roman" w:cs="Times New Roman"/>
               </w:rPr>
               <w:br/>
-              <w:t xml:space="preserve">Botón el cual llevara al usuario a la ventana de menú de </w:t>
-            </w:r>
-            <w:r>
-              <w:rPr>
-                <w:rFonts w:ascii="Times New Roman" w:hAnsi="Times New Roman" w:cs="Times New Roman"/>
-              </w:rPr>
-              <w:lastRenderedPageBreak/>
-              <w:t>navegación cerrando la ventana en la cual el usuario estaba trabajando.</w:t>
+              <w:t>Botón el cual llevara al usuario a la ventana de menú de navegación cerrando la ventana en la cual el usuario estaba trabajando.</w:t>
             </w:r>
           </w:p>
           <w:p>
@@ -12851,6 +13226,7 @@
               <w:rPr>
                 <w:rFonts w:ascii="Times New Roman" w:hAnsi="Times New Roman" w:cs="Times New Roman"/>
               </w:rPr>
+              <w:lastRenderedPageBreak/>
               <w:t>Descripción</w:t>
             </w:r>
           </w:p>
@@ -12991,7 +13367,6 @@
               <w:rPr>
                 <w:rFonts w:ascii="Times New Roman" w:hAnsi="Times New Roman" w:cs="Times New Roman"/>
               </w:rPr>
-              <w:lastRenderedPageBreak/>
               <w:t>Nombre Requisito</w:t>
             </w:r>
           </w:p>
@@ -13573,6 +13948,7 @@
               <w:rPr>
                 <w:rFonts w:ascii="Times New Roman" w:hAnsi="Times New Roman" w:cs="Times New Roman"/>
               </w:rPr>
+              <w:lastRenderedPageBreak/>
               <w:t>Descripción</w:t>
             </w:r>
           </w:p>
@@ -13753,7 +14129,6 @@
               <w:rPr>
                 <w:rFonts w:ascii="Times New Roman" w:hAnsi="Times New Roman" w:cs="Times New Roman"/>
               </w:rPr>
-              <w:lastRenderedPageBreak/>
               <w:t>Tipo de Requisito</w:t>
             </w:r>
           </w:p>
@@ -13999,6 +14374,7 @@
         <w:rPr>
           <w:noProof/>
         </w:rPr>
+        <w:lastRenderedPageBreak/>
         <w:drawing>
           <wp:inline distT="0" distB="0" distL="0" distR="0" wp14:anchorId="4F566AD6" wp14:editId="125BA23E">
             <wp:extent cx="5486400" cy="3139440"/>
@@ -14086,42 +14462,96 @@
         <w:rPr>
           <w:rFonts w:ascii="Times New Roman" w:hAnsi="Times New Roman" w:cs="Times New Roman"/>
         </w:rPr>
-        <w:t xml:space="preserve"> está conformado el paquete de Inicio, el cual se desarrolló conforme a los primeros pasos al usar y entrar a la aplicación.</w:t>
-      </w:r>
-    </w:p>
-    <w:p>
-      <w:pPr>
-        <w:jc w:val="both"/>
-        <w:rPr>
-          <w:rFonts w:ascii="Times New Roman" w:hAnsi="Times New Roman" w:cs="Times New Roman"/>
-        </w:rPr>
-      </w:pPr>
-      <w:r>
-        <w:rPr>
-          <w:rFonts w:ascii="Times New Roman" w:hAnsi="Times New Roman" w:cs="Times New Roman"/>
-        </w:rPr>
-        <w:t xml:space="preserve">Como en los requisitos está marcado, el usuario dependiendo al nivel de usuario el cual está estipulado en la base de datos, el usuario puede entrar a la clase de menú que está </w:t>
-      </w:r>
-      <w:r>
-        <w:rPr>
-          <w:rFonts w:ascii="Times New Roman" w:hAnsi="Times New Roman" w:cs="Times New Roman"/>
+        <w:t xml:space="preserve"> está conformado el paquete de Inicio, el </w:t>
+      </w:r>
+      <w:r>
+        <w:rPr>
+          <w:rFonts w:ascii="Times New Roman" w:hAnsi="Times New Roman" w:cs="Times New Roman"/>
+        </w:rPr>
+        <w:t>cual se desarrolló conforme a los primeros pasos al usar y entrar a la aplicación.</w:t>
+      </w:r>
+    </w:p>
+    <w:p>
+      <w:pPr>
+        <w:jc w:val="both"/>
+        <w:rPr>
+          <w:rFonts w:ascii="Segoe UI" w:hAnsi="Segoe UI" w:cs="Segoe UI"/>
+          <w:color w:val="333333"/>
+          <w:sz w:val="18"/>
+          <w:szCs w:val="18"/>
+          <w:shd w:val="clear" w:color="auto" w:fill="FFFFFF"/>
+        </w:rPr>
+      </w:pPr>
+      <w:r>
+        <w:rPr>
+          <w:rFonts w:ascii="Times New Roman" w:hAnsi="Times New Roman" w:cs="Times New Roman"/>
+          <w:color w:val="333333"/>
+          <w:shd w:val="clear" w:color="auto" w:fill="FFFFFF"/>
+        </w:rPr>
+        <w:t xml:space="preserve">Como se define en los requisitos, dependiendo del nivel que tenga el usuario, el cual fue establecido dentro de la base de datos, puede entrar a la clase menú, la cual </w:t>
+      </w:r>
+      <w:r>
+        <w:rPr>
+          <w:rFonts w:ascii="Times New Roman" w:hAnsi="Times New Roman" w:cs="Times New Roman"/>
+          <w:color w:val="333333"/>
+          <w:shd w:val="clear" w:color="auto" w:fill="FFFFFF"/>
+        </w:rPr>
+        <w:t>está</w:t>
+      </w:r>
+      <w:r>
+        <w:rPr>
+          <w:rFonts w:ascii="Times New Roman" w:hAnsi="Times New Roman" w:cs="Times New Roman"/>
+          <w:color w:val="333333"/>
+          <w:shd w:val="clear" w:color="auto" w:fill="FFFFFF"/>
+        </w:rPr>
+        <w:t xml:space="preserve"> ubicada en</w:t>
+      </w:r>
+      <w:r>
+        <w:rPr>
+          <w:rFonts w:ascii="Times New Roman" w:hAnsi="Times New Roman" w:cs="Times New Roman"/>
+          <w:color w:val="333333"/>
+          <w:shd w:val="clear" w:color="auto" w:fill="FFFFFF"/>
+        </w:rPr>
+        <w:t xml:space="preserve"> </w:t>
+      </w:r>
+      <w:r>
+        <w:rPr>
+          <w:rFonts w:ascii="Times New Roman" w:hAnsi="Times New Roman" w:cs="Times New Roman"/>
+          <w:color w:val="333333"/>
+          <w:shd w:val="clear" w:color="auto" w:fill="FFFFFF"/>
+        </w:rPr>
+        <w:t xml:space="preserve">el mismo paquete o puede abrir la clase de captura, la cual </w:t>
+      </w:r>
+      <w:r>
+        <w:rPr>
+          <w:rFonts w:ascii="Times New Roman" w:hAnsi="Times New Roman" w:cs="Times New Roman"/>
+          <w:color w:val="333333"/>
+          <w:shd w:val="clear" w:color="auto" w:fill="FFFFFF"/>
+        </w:rPr>
+        <w:t>está</w:t>
+      </w:r>
+      <w:r>
+        <w:rPr>
+          <w:rFonts w:ascii="Times New Roman" w:hAnsi="Times New Roman" w:cs="Times New Roman"/>
+          <w:color w:val="333333"/>
+          <w:shd w:val="clear" w:color="auto" w:fill="FFFFFF"/>
+        </w:rPr>
+        <w:t xml:space="preserve"> ubicada en el paquete de información.</w:t>
+      </w:r>
+    </w:p>
+    <w:p>
+      <w:pPr>
+        <w:jc w:val="center"/>
+        <w:rPr>
+          <w:rFonts w:ascii="Times New Roman" w:hAnsi="Times New Roman" w:cs="Times New Roman"/>
+        </w:rPr>
+      </w:pPr>
+      <w:r>
+        <w:rPr>
+          <w:rFonts w:ascii="Times New Roman" w:hAnsi="Times New Roman" w:cs="Times New Roman"/>
+          <w:noProof/>
         </w:rPr>
         <w:lastRenderedPageBreak/>
-        <w:t>ubicada en este mismo paquete o abrir la clase de captura que está ubicada en el paquete de información.</w:t>
-      </w:r>
-    </w:p>
-    <w:p>
-      <w:pPr>
-        <w:jc w:val="center"/>
-        <w:rPr>
-          <w:rFonts w:ascii="Times New Roman" w:hAnsi="Times New Roman" w:cs="Times New Roman"/>
-        </w:rPr>
-      </w:pPr>
-      <w:r>
-        <w:rPr>
-          <w:rFonts w:ascii="Times New Roman" w:hAnsi="Times New Roman" w:cs="Times New Roman"/>
-          <w:noProof/>
-        </w:rPr>
         <w:drawing>
           <wp:inline distT="0" distB="0" distL="0" distR="0" wp14:anchorId="36E9170B" wp14:editId="139F575C">
             <wp:extent cx="3307080" cy="3829250"/>
@@ -14187,6 +14617,247 @@
       </w:r>
     </w:p>
     <w:p>
+      <w:r>
+        <w:t>En el paquete de Inicio podemos observar que está contenida la clase Login, esta clase es universal, ya que está conectada con otras funciones de todo el ERP. Esta clase contiene distintos atributos y métodos los cuales contienen diferentes modificadores de acceso.</w:t>
+      </w:r>
+    </w:p>
+    <w:p>
+      <w:pPr>
+        <w:pStyle w:val="Prrafodelista"/>
+        <w:numPr>
+          <w:ilvl w:val="0"/>
+          <w:numId w:val="13"/>
+        </w:numPr>
+      </w:pPr>
+      <w:proofErr w:type="spellStart"/>
+      <w:r>
+        <w:t>Package</w:t>
+      </w:r>
+      <w:proofErr w:type="spellEnd"/>
+      <w:r>
+        <w:t xml:space="preserve"> (Solo pueden acceder a estos atributos clases que estén contenidas dentro del mismo paquete)</w:t>
+      </w:r>
+    </w:p>
+    <w:p>
+      <w:pPr>
+        <w:pStyle w:val="Prrafodelista"/>
+        <w:numPr>
+          <w:ilvl w:val="1"/>
+          <w:numId w:val="13"/>
+        </w:numPr>
+      </w:pPr>
+      <w:r>
+        <w:t>La conexión a la Base de Datos</w:t>
+      </w:r>
+    </w:p>
+    <w:p>
+      <w:pPr>
+        <w:pStyle w:val="Prrafodelista"/>
+        <w:numPr>
+          <w:ilvl w:val="1"/>
+          <w:numId w:val="13"/>
+        </w:numPr>
+      </w:pPr>
+      <w:r>
+        <w:t>Sentencias SQL</w:t>
+      </w:r>
+    </w:p>
+    <w:p>
+      <w:pPr>
+        <w:pStyle w:val="Prrafodelista"/>
+        <w:numPr>
+          <w:ilvl w:val="0"/>
+          <w:numId w:val="13"/>
+        </w:numPr>
+      </w:pPr>
+      <w:r>
+        <w:t>Privado</w:t>
+      </w:r>
+    </w:p>
+    <w:p>
+      <w:pPr>
+        <w:pStyle w:val="Prrafodelista"/>
+        <w:numPr>
+          <w:ilvl w:val="1"/>
+          <w:numId w:val="13"/>
+        </w:numPr>
+      </w:pPr>
+      <w:r>
+        <w:t xml:space="preserve"> Objetos para Botones</w:t>
+      </w:r>
+    </w:p>
+    <w:p>
+      <w:pPr>
+        <w:pStyle w:val="Prrafodelista"/>
+        <w:numPr>
+          <w:ilvl w:val="2"/>
+          <w:numId w:val="13"/>
+        </w:numPr>
+      </w:pPr>
+      <w:r>
+        <w:t>Login (Para iniciar sesión) y su acción.</w:t>
+      </w:r>
+    </w:p>
+    <w:p>
+      <w:pPr>
+        <w:pStyle w:val="Prrafodelista"/>
+        <w:numPr>
+          <w:ilvl w:val="2"/>
+          <w:numId w:val="13"/>
+        </w:numPr>
+      </w:pPr>
+      <w:r>
+        <w:t>Cancelar (No iniciar sesión y cerrar la aplicación) y su acción.</w:t>
+      </w:r>
+    </w:p>
+    <w:p>
+      <w:pPr>
+        <w:pStyle w:val="Prrafodelista"/>
+        <w:numPr>
+          <w:ilvl w:val="1"/>
+          <w:numId w:val="13"/>
+        </w:numPr>
+      </w:pPr>
+      <w:r>
+        <w:t>Objetos para campos de texto</w:t>
+      </w:r>
+    </w:p>
+    <w:p>
+      <w:pPr>
+        <w:pStyle w:val="Prrafodelista"/>
+        <w:numPr>
+          <w:ilvl w:val="2"/>
+          <w:numId w:val="13"/>
+        </w:numPr>
+      </w:pPr>
+      <w:r>
+        <w:t>Usuario (Para que el empleado escriba su usuario).</w:t>
+      </w:r>
+    </w:p>
+    <w:p>
+      <w:pPr>
+        <w:pStyle w:val="Prrafodelista"/>
+        <w:numPr>
+          <w:ilvl w:val="2"/>
+          <w:numId w:val="13"/>
+        </w:numPr>
+      </w:pPr>
+      <w:r>
+        <w:lastRenderedPageBreak/>
+        <w:t>Contraseña (Para que el usuario escriba su contraseña).</w:t>
+      </w:r>
+    </w:p>
+    <w:p>
+      <w:pPr>
+        <w:pStyle w:val="Prrafodelista"/>
+        <w:numPr>
+          <w:ilvl w:val="1"/>
+          <w:numId w:val="13"/>
+        </w:numPr>
+      </w:pPr>
+      <w:r>
+        <w:t>Objetos de Visualización</w:t>
+      </w:r>
+    </w:p>
+    <w:p>
+      <w:pPr>
+        <w:pStyle w:val="Prrafodelista"/>
+        <w:numPr>
+          <w:ilvl w:val="2"/>
+          <w:numId w:val="13"/>
+        </w:numPr>
+      </w:pPr>
+      <w:r>
+        <w:t>Fechas</w:t>
+      </w:r>
+    </w:p>
+    <w:p>
+      <w:pPr>
+        <w:pStyle w:val="Prrafodelista"/>
+        <w:numPr>
+          <w:ilvl w:val="2"/>
+          <w:numId w:val="13"/>
+        </w:numPr>
+      </w:pPr>
+      <w:r>
+        <w:t>Horas</w:t>
+      </w:r>
+    </w:p>
+    <w:p>
+      <w:pPr>
+        <w:pStyle w:val="Prrafodelista"/>
+        <w:numPr>
+          <w:ilvl w:val="2"/>
+          <w:numId w:val="13"/>
+        </w:numPr>
+      </w:pPr>
+      <w:r>
+        <w:t>Títulos de la aplicación</w:t>
+      </w:r>
+    </w:p>
+    <w:p>
+      <w:pPr>
+        <w:pStyle w:val="Prrafodelista"/>
+        <w:numPr>
+          <w:ilvl w:val="0"/>
+          <w:numId w:val="13"/>
+        </w:numPr>
+      </w:pPr>
+      <w:proofErr w:type="spellStart"/>
+      <w:r>
+        <w:t>Public</w:t>
+      </w:r>
+      <w:proofErr w:type="spellEnd"/>
+    </w:p>
+    <w:p>
+      <w:pPr>
+        <w:pStyle w:val="Prrafodelista"/>
+        <w:numPr>
+          <w:ilvl w:val="1"/>
+          <w:numId w:val="13"/>
+        </w:numPr>
+      </w:pPr>
+      <w:r>
+        <w:t>Constructor</w:t>
+      </w:r>
+    </w:p>
+    <w:p>
+      <w:pPr>
+        <w:pStyle w:val="Prrafodelista"/>
+        <w:numPr>
+          <w:ilvl w:val="1"/>
+          <w:numId w:val="13"/>
+        </w:numPr>
+      </w:pPr>
+      <w:proofErr w:type="spellStart"/>
+      <w:r>
+        <w:t>Getters</w:t>
+      </w:r>
+      <w:proofErr w:type="spellEnd"/>
+      <w:r>
+        <w:t xml:space="preserve"> y </w:t>
+      </w:r>
+      <w:proofErr w:type="spellStart"/>
+      <w:r>
+        <w:t>Setters</w:t>
+      </w:r>
+      <w:proofErr w:type="spellEnd"/>
+    </w:p>
+    <w:p>
+      <w:pPr>
+        <w:pStyle w:val="Prrafodelista"/>
+        <w:numPr>
+          <w:ilvl w:val="1"/>
+          <w:numId w:val="13"/>
+        </w:numPr>
+      </w:pPr>
+      <w:proofErr w:type="spellStart"/>
+      <w:r>
+        <w:t>Main</w:t>
+      </w:r>
+      <w:proofErr w:type="spellEnd"/>
+    </w:p>
+    <w:p>
       <w:pPr>
         <w:pStyle w:val="Descripcin"/>
         <w:jc w:val="center"/>
@@ -14260,6 +14931,146 @@
       </w:r>
     </w:p>
     <w:p>
+      <w:r>
+        <w:t xml:space="preserve">En el paquete de Inicio contiene otra clase llamada </w:t>
+      </w:r>
+      <w:proofErr w:type="spellStart"/>
+      <w:r>
+        <w:t>Menu</w:t>
+      </w:r>
+      <w:proofErr w:type="spellEnd"/>
+      <w:r>
+        <w:t xml:space="preserve">, este menú solo es posible acceder a el si te han inferido un acceso a </w:t>
+      </w:r>
+      <w:proofErr w:type="spellStart"/>
+      <w:r>
+        <w:t>difrenretes</w:t>
+      </w:r>
+      <w:proofErr w:type="spellEnd"/>
+      <w:r>
+        <w:t xml:space="preserve"> clases las cuales están contenidas en el paquete de Información.</w:t>
+      </w:r>
+    </w:p>
+    <w:p>
+      <w:pPr>
+        <w:pStyle w:val="Prrafodelista"/>
+        <w:numPr>
+          <w:ilvl w:val="0"/>
+          <w:numId w:val="14"/>
+        </w:numPr>
+      </w:pPr>
+      <w:r>
+        <w:t>Privado</w:t>
+      </w:r>
+    </w:p>
+    <w:p>
+      <w:pPr>
+        <w:pStyle w:val="Prrafodelista"/>
+        <w:numPr>
+          <w:ilvl w:val="1"/>
+          <w:numId w:val="14"/>
+        </w:numPr>
+      </w:pPr>
+      <w:r>
+        <w:t>Objetos de botones de navegación.</w:t>
+      </w:r>
+    </w:p>
+    <w:p>
+      <w:pPr>
+        <w:pStyle w:val="Prrafodelista"/>
+        <w:numPr>
+          <w:ilvl w:val="2"/>
+          <w:numId w:val="14"/>
+        </w:numPr>
+      </w:pPr>
+      <w:r>
+        <w:t>Para ir a la clase de Búsqueda</w:t>
+      </w:r>
+    </w:p>
+    <w:p>
+      <w:pPr>
+        <w:pStyle w:val="Prrafodelista"/>
+        <w:numPr>
+          <w:ilvl w:val="2"/>
+          <w:numId w:val="14"/>
+        </w:numPr>
+      </w:pPr>
+      <w:r>
+        <w:t>Para ir a la clase de Modificaciones.</w:t>
+      </w:r>
+    </w:p>
+    <w:p>
+      <w:pPr>
+        <w:pStyle w:val="Prrafodelista"/>
+        <w:numPr>
+          <w:ilvl w:val="2"/>
+          <w:numId w:val="14"/>
+        </w:numPr>
+      </w:pPr>
+      <w:r>
+        <w:t>Para ir a la clase de</w:t>
+      </w:r>
+      <w:r>
+        <w:t xml:space="preserve"> Reportes.</w:t>
+      </w:r>
+    </w:p>
+    <w:p>
+      <w:pPr>
+        <w:pStyle w:val="Prrafodelista"/>
+        <w:numPr>
+          <w:ilvl w:val="2"/>
+          <w:numId w:val="14"/>
+        </w:numPr>
+      </w:pPr>
+      <w:r>
+        <w:t>Para ir a la clase de</w:t>
+      </w:r>
+      <w:r>
+        <w:t xml:space="preserve"> login cerrando la sesión del usuario.</w:t>
+      </w:r>
+    </w:p>
+    <w:p>
+      <w:pPr>
+        <w:pStyle w:val="Prrafodelista"/>
+        <w:numPr>
+          <w:ilvl w:val="0"/>
+          <w:numId w:val="14"/>
+        </w:numPr>
+      </w:pPr>
+      <w:proofErr w:type="spellStart"/>
+      <w:r>
+        <w:t>Public</w:t>
+      </w:r>
+      <w:proofErr w:type="spellEnd"/>
+    </w:p>
+    <w:p>
+      <w:pPr>
+        <w:pStyle w:val="Prrafodelista"/>
+        <w:numPr>
+          <w:ilvl w:val="1"/>
+          <w:numId w:val="14"/>
+        </w:numPr>
+      </w:pPr>
+      <w:proofErr w:type="spellStart"/>
+      <w:r>
+        <w:lastRenderedPageBreak/>
+        <w:t>Main</w:t>
+      </w:r>
+      <w:proofErr w:type="spellEnd"/>
+    </w:p>
+    <w:p>
+      <w:pPr>
+        <w:pStyle w:val="Prrafodelista"/>
+        <w:numPr>
+          <w:ilvl w:val="1"/>
+          <w:numId w:val="14"/>
+        </w:numPr>
+      </w:pPr>
+      <w:r>
+        <w:t>Constructor</w:t>
+      </w:r>
+    </w:p>
+    <w:p>
       <w:pPr>
         <w:keepNext/>
         <w:jc w:val="center"/>
@@ -14268,7 +15079,6 @@
         <w:rPr>
           <w:noProof/>
         </w:rPr>
-        <w:lastRenderedPageBreak/>
         <w:drawing>
           <wp:inline distT="0" distB="0" distL="0" distR="0" wp14:anchorId="500987BB" wp14:editId="1A02FC88">
             <wp:extent cx="5486400" cy="4315460"/>
@@ -14331,6 +15141,84 @@
       </w:r>
       <w:r>
         <w:fldChar w:fldCharType="end"/>
+      </w:r>
+    </w:p>
+    <w:p>
+      <w:pPr>
+        <w:jc w:val="both"/>
+      </w:pPr>
+      <w:r>
+        <w:t>En esta ilustración podemos observar como esta compuesto el paquete de Información, este paquete contiene clases que modifican directamente la Base de Datos de la información generada por el departamento de Manufactura.</w:t>
+      </w:r>
+    </w:p>
+    <w:p>
+      <w:r>
+        <w:t>Contiene 5 Clases las cuales son:</w:t>
+      </w:r>
+    </w:p>
+    <w:p>
+      <w:pPr>
+        <w:pStyle w:val="Prrafodelista"/>
+        <w:numPr>
+          <w:ilvl w:val="0"/>
+          <w:numId w:val="11"/>
+        </w:numPr>
+      </w:pPr>
+      <w:r>
+        <w:t>Captura.</w:t>
+      </w:r>
+    </w:p>
+    <w:p>
+      <w:pPr>
+        <w:pStyle w:val="Prrafodelista"/>
+        <w:numPr>
+          <w:ilvl w:val="0"/>
+          <w:numId w:val="11"/>
+        </w:numPr>
+      </w:pPr>
+      <w:r>
+        <w:t>Búsqueda.</w:t>
+      </w:r>
+    </w:p>
+    <w:p>
+      <w:pPr>
+        <w:pStyle w:val="Prrafodelista"/>
+        <w:numPr>
+          <w:ilvl w:val="0"/>
+          <w:numId w:val="11"/>
+        </w:numPr>
+      </w:pPr>
+      <w:r>
+        <w:t>Modificaciones.</w:t>
+      </w:r>
+    </w:p>
+    <w:p>
+      <w:pPr>
+        <w:pStyle w:val="Prrafodelista"/>
+        <w:numPr>
+          <w:ilvl w:val="0"/>
+          <w:numId w:val="11"/>
+        </w:numPr>
+      </w:pPr>
+      <w:r>
+        <w:t>Reportes.</w:t>
+      </w:r>
+    </w:p>
+    <w:p>
+      <w:pPr>
+        <w:pStyle w:val="Prrafodelista"/>
+        <w:numPr>
+          <w:ilvl w:val="0"/>
+          <w:numId w:val="11"/>
+        </w:numPr>
+      </w:pPr>
+      <w:proofErr w:type="spellStart"/>
+      <w:r>
+        <w:t>Exporter</w:t>
+      </w:r>
+      <w:proofErr w:type="spellEnd"/>
+      <w:r>
+        <w:t>.</w:t>
       </w:r>
     </w:p>
     <w:p>
@@ -14409,6 +15297,83 @@
     </w:p>
     <w:p>
       <w:pPr>
+        <w:pStyle w:val="Prrafodelista"/>
+        <w:numPr>
+          <w:ilvl w:val="0"/>
+          <w:numId w:val="14"/>
+        </w:numPr>
+      </w:pPr>
+      <w:proofErr w:type="spellStart"/>
+      <w:r>
+        <w:t>Package</w:t>
+      </w:r>
+      <w:proofErr w:type="spellEnd"/>
+    </w:p>
+    <w:p>
+      <w:pPr>
+        <w:pStyle w:val="Prrafodelista"/>
+        <w:numPr>
+          <w:ilvl w:val="1"/>
+          <w:numId w:val="14"/>
+        </w:numPr>
+      </w:pPr>
+      <w:r>
+        <w:t>Conexión a la Base de Datos.</w:t>
+      </w:r>
+    </w:p>
+    <w:p>
+      <w:pPr>
+        <w:pStyle w:val="Prrafodelista"/>
+        <w:numPr>
+          <w:ilvl w:val="1"/>
+          <w:numId w:val="14"/>
+        </w:numPr>
+      </w:pPr>
+      <w:r>
+        <w:t>Sentencias SQL.</w:t>
+      </w:r>
+    </w:p>
+    <w:p>
+      <w:pPr>
+        <w:pStyle w:val="Prrafodelista"/>
+        <w:numPr>
+          <w:ilvl w:val="1"/>
+          <w:numId w:val="14"/>
+        </w:numPr>
+      </w:pPr>
+      <w:r>
+        <w:t>La tabla de visualización de Datos.</w:t>
+      </w:r>
+    </w:p>
+    <w:p>
+      <w:pPr>
+        <w:pStyle w:val="Prrafodelista"/>
+        <w:numPr>
+          <w:ilvl w:val="0"/>
+          <w:numId w:val="14"/>
+        </w:numPr>
+      </w:pPr>
+      <w:r>
+        <w:t>Privado</w:t>
+      </w:r>
+    </w:p>
+    <w:p>
+      <w:pPr>
+        <w:pStyle w:val="Prrafodelista"/>
+        <w:numPr>
+          <w:ilvl w:val="0"/>
+          <w:numId w:val="14"/>
+        </w:numPr>
+      </w:pPr>
+      <w:proofErr w:type="spellStart"/>
+      <w:r>
+        <w:t>Public</w:t>
+      </w:r>
+      <w:proofErr w:type="spellEnd"/>
+    </w:p>
+    <w:p/>
+    <w:p>
+      <w:pPr>
         <w:keepNext/>
         <w:jc w:val="center"/>
       </w:pPr>
@@ -14416,6 +15381,7 @@
         <w:rPr>
           <w:noProof/>
         </w:rPr>
+        <w:lastRenderedPageBreak/>
         <w:drawing>
           <wp:inline distT="0" distB="0" distL="0" distR="0" wp14:anchorId="6A10F76A" wp14:editId="27F08D74">
             <wp:extent cx="4467849" cy="2086266"/>
@@ -14480,6 +15446,47 @@
         <w:fldChar w:fldCharType="end"/>
       </w:r>
     </w:p>
+    <w:p>
+      <w:pPr>
+        <w:pStyle w:val="Prrafodelista"/>
+        <w:numPr>
+          <w:ilvl w:val="0"/>
+          <w:numId w:val="14"/>
+        </w:numPr>
+      </w:pPr>
+      <w:proofErr w:type="spellStart"/>
+      <w:r>
+        <w:t>Package</w:t>
+      </w:r>
+      <w:proofErr w:type="spellEnd"/>
+    </w:p>
+    <w:p>
+      <w:pPr>
+        <w:pStyle w:val="Prrafodelista"/>
+        <w:numPr>
+          <w:ilvl w:val="0"/>
+          <w:numId w:val="14"/>
+        </w:numPr>
+      </w:pPr>
+      <w:r>
+        <w:t>Privado</w:t>
+      </w:r>
+    </w:p>
+    <w:p>
+      <w:pPr>
+        <w:pStyle w:val="Prrafodelista"/>
+        <w:numPr>
+          <w:ilvl w:val="0"/>
+          <w:numId w:val="14"/>
+        </w:numPr>
+      </w:pPr>
+      <w:proofErr w:type="spellStart"/>
+      <w:r>
+        <w:t>Public</w:t>
+      </w:r>
+      <w:proofErr w:type="spellEnd"/>
+    </w:p>
+    <w:p/>
     <w:p>
       <w:pPr>
         <w:keepNext/>
@@ -14556,6 +15563,47 @@
     </w:p>
     <w:p>
       <w:pPr>
+        <w:pStyle w:val="Prrafodelista"/>
+        <w:numPr>
+          <w:ilvl w:val="0"/>
+          <w:numId w:val="14"/>
+        </w:numPr>
+      </w:pPr>
+      <w:proofErr w:type="spellStart"/>
+      <w:r>
+        <w:t>Package</w:t>
+      </w:r>
+      <w:proofErr w:type="spellEnd"/>
+    </w:p>
+    <w:p>
+      <w:pPr>
+        <w:pStyle w:val="Prrafodelista"/>
+        <w:numPr>
+          <w:ilvl w:val="0"/>
+          <w:numId w:val="14"/>
+        </w:numPr>
+      </w:pPr>
+      <w:r>
+        <w:t>Privado</w:t>
+      </w:r>
+    </w:p>
+    <w:p>
+      <w:pPr>
+        <w:pStyle w:val="Prrafodelista"/>
+        <w:numPr>
+          <w:ilvl w:val="0"/>
+          <w:numId w:val="14"/>
+        </w:numPr>
+      </w:pPr>
+      <w:proofErr w:type="spellStart"/>
+      <w:r>
+        <w:t>Public</w:t>
+      </w:r>
+      <w:proofErr w:type="spellEnd"/>
+    </w:p>
+    <w:p/>
+    <w:p>
+      <w:pPr>
         <w:keepNext/>
         <w:jc w:val="center"/>
       </w:pPr>
@@ -14630,6 +15678,48 @@
     </w:p>
     <w:p>
       <w:pPr>
+        <w:pStyle w:val="Prrafodelista"/>
+        <w:numPr>
+          <w:ilvl w:val="0"/>
+          <w:numId w:val="14"/>
+        </w:numPr>
+      </w:pPr>
+      <w:proofErr w:type="spellStart"/>
+      <w:r>
+        <w:lastRenderedPageBreak/>
+        <w:t>Package</w:t>
+      </w:r>
+      <w:proofErr w:type="spellEnd"/>
+    </w:p>
+    <w:p>
+      <w:pPr>
+        <w:pStyle w:val="Prrafodelista"/>
+        <w:numPr>
+          <w:ilvl w:val="0"/>
+          <w:numId w:val="14"/>
+        </w:numPr>
+      </w:pPr>
+      <w:r>
+        <w:t>Privado</w:t>
+      </w:r>
+    </w:p>
+    <w:p>
+      <w:pPr>
+        <w:pStyle w:val="Prrafodelista"/>
+        <w:numPr>
+          <w:ilvl w:val="0"/>
+          <w:numId w:val="14"/>
+        </w:numPr>
+      </w:pPr>
+      <w:proofErr w:type="spellStart"/>
+      <w:r>
+        <w:t>Public</w:t>
+      </w:r>
+      <w:proofErr w:type="spellEnd"/>
+    </w:p>
+    <w:p/>
+    <w:p>
+      <w:pPr>
         <w:pStyle w:val="Descripcin"/>
         <w:jc w:val="center"/>
         <w:rPr>
@@ -14706,6 +15796,47 @@
         <w:fldChar w:fldCharType="end"/>
       </w:r>
     </w:p>
+    <w:p>
+      <w:pPr>
+        <w:pStyle w:val="Prrafodelista"/>
+        <w:numPr>
+          <w:ilvl w:val="0"/>
+          <w:numId w:val="14"/>
+        </w:numPr>
+      </w:pPr>
+      <w:proofErr w:type="spellStart"/>
+      <w:r>
+        <w:t>Package</w:t>
+      </w:r>
+      <w:proofErr w:type="spellEnd"/>
+    </w:p>
+    <w:p>
+      <w:pPr>
+        <w:pStyle w:val="Prrafodelista"/>
+        <w:numPr>
+          <w:ilvl w:val="0"/>
+          <w:numId w:val="14"/>
+        </w:numPr>
+      </w:pPr>
+      <w:r>
+        <w:t>Privado</w:t>
+      </w:r>
+    </w:p>
+    <w:p>
+      <w:pPr>
+        <w:pStyle w:val="Prrafodelista"/>
+        <w:numPr>
+          <w:ilvl w:val="0"/>
+          <w:numId w:val="14"/>
+        </w:numPr>
+      </w:pPr>
+      <w:proofErr w:type="spellStart"/>
+      <w:r>
+        <w:t>Public</w:t>
+      </w:r>
+      <w:proofErr w:type="spellEnd"/>
+    </w:p>
+    <w:p/>
     <w:p>
       <w:pPr>
         <w:keepNext/>
@@ -14768,6 +15899,7 @@
     <w:p>
       <w:pPr>
         <w:pStyle w:val="Descripcin"/>
+        <w:jc w:val="center"/>
       </w:pPr>
       <w:bookmarkStart w:id="40" w:name="_Toc70346502"/>
       <w:r>
@@ -15001,6 +16133,46 @@
     </w:p>
     <w:p>
       <w:pPr>
+        <w:keepNext/>
+        <w:spacing w:line="240" w:lineRule="auto"/>
+        <w:jc w:val="center"/>
+        <w:textAlignment w:val="baseline"/>
+      </w:pPr>
+    </w:p>
+    <w:p>
+      <w:pPr>
+        <w:pStyle w:val="Descripcin"/>
+        <w:jc w:val="center"/>
+      </w:pPr>
+      <w:bookmarkStart w:id="41" w:name="_Toc70355507"/>
+      <w:r>
+        <w:t>Metodología</w:t>
+      </w:r>
+      <w:r>
+        <w:t xml:space="preserve"> de Software </w:t>
+      </w:r>
+      <w:r>
+        <w:fldChar w:fldCharType="begin"/>
+      </w:r>
+      <w:r>
+        <w:instrText xml:space="preserve"> SEQ Metodologia_de_Software \* ARABIC </w:instrText>
+      </w:r>
+      <w:r>
+        <w:fldChar w:fldCharType="separate"/>
+      </w:r>
+      <w:r>
+        <w:rPr>
+          <w:noProof/>
+        </w:rPr>
+        <w:t>1</w:t>
+      </w:r>
+      <w:bookmarkEnd w:id="41"/>
+      <w:r>
+        <w:fldChar w:fldCharType="end"/>
+      </w:r>
+    </w:p>
+    <w:p>
+      <w:pPr>
         <w:spacing w:line="240" w:lineRule="auto"/>
         <w:jc w:val="both"/>
         <w:textAlignment w:val="baseline"/>
@@ -15584,12 +16756,12 @@
       <w:pPr>
         <w:pStyle w:val="Ttulo1"/>
       </w:pPr>
-      <w:bookmarkStart w:id="41" w:name="_Toc70346274"/>
+      <w:bookmarkStart w:id="42" w:name="_Toc70346274"/>
       <w:r>
         <w:lastRenderedPageBreak/>
         <w:t>IV. Resultados y Discusiones</w:t>
       </w:r>
-      <w:bookmarkEnd w:id="41"/>
+      <w:bookmarkEnd w:id="42"/>
     </w:p>
     <w:p>
       <w:pPr>
@@ -15600,7 +16772,7 @@
           <w:szCs w:val="24"/>
         </w:rPr>
       </w:pPr>
-      <w:bookmarkStart w:id="42" w:name="_Toc70346275"/>
+      <w:bookmarkStart w:id="43" w:name="_Toc70346275"/>
       <w:r>
         <w:rPr>
           <w:rFonts w:ascii="Times New Roman" w:hAnsi="Times New Roman" w:cs="Times New Roman"/>
@@ -15615,7 +16787,7 @@
         </w:rPr>
         <w:t>Resultados</w:t>
       </w:r>
-      <w:bookmarkEnd w:id="42"/>
+      <w:bookmarkEnd w:id="43"/>
     </w:p>
     <w:p>
       <w:pPr>
@@ -16149,7 +17321,7 @@
           <w:szCs w:val="24"/>
         </w:rPr>
       </w:pPr>
-      <w:bookmarkStart w:id="43" w:name="_Toc70346276"/>
+      <w:bookmarkStart w:id="44" w:name="_Toc70346276"/>
       <w:r>
         <w:rPr>
           <w:rFonts w:ascii="Times New Roman" w:hAnsi="Times New Roman" w:cs="Times New Roman"/>
@@ -16165,7 +17337,7 @@
         </w:rPr>
         <w:t>Discusiones</w:t>
       </w:r>
-      <w:bookmarkEnd w:id="43"/>
+      <w:bookmarkEnd w:id="44"/>
     </w:p>
     <w:p>
       <w:pPr>
@@ -16375,12 +17547,12 @@
       <w:pPr>
         <w:pStyle w:val="Ttulo1"/>
       </w:pPr>
-      <w:bookmarkStart w:id="44" w:name="_Toc70346277"/>
+      <w:bookmarkStart w:id="45" w:name="_Toc70346277"/>
       <w:r>
         <w:lastRenderedPageBreak/>
         <w:t>V. Conclusiones</w:t>
       </w:r>
-      <w:bookmarkEnd w:id="44"/>
+      <w:bookmarkEnd w:id="45"/>
     </w:p>
     <w:p>
       <w:pPr>
@@ -16716,11 +17888,11 @@
       <w:pPr>
         <w:pStyle w:val="Ttulo1"/>
       </w:pPr>
-      <w:bookmarkStart w:id="45" w:name="_Toc70346278"/>
+      <w:bookmarkStart w:id="46" w:name="_Toc70346278"/>
       <w:r>
         <w:t>Bibliografía</w:t>
       </w:r>
-      <w:bookmarkEnd w:id="45"/>
+      <w:bookmarkEnd w:id="46"/>
     </w:p>
     <w:p>
       <w:pPr>
@@ -16759,7 +17931,7 @@
       <w:pPr>
         <w:pStyle w:val="Ttulo1"/>
       </w:pPr>
-      <w:bookmarkStart w:id="46" w:name="_Toc70346279"/>
+      <w:bookmarkStart w:id="47" w:name="_Toc70346279"/>
       <w:r>
         <w:lastRenderedPageBreak/>
         <w:t>Apéndice</w:t>
@@ -16767,7 +17939,7 @@
       <w:r>
         <w:t xml:space="preserve"> [Letra] – [Nombre del Apéndice</w:t>
       </w:r>
-      <w:bookmarkEnd w:id="46"/>
+      <w:bookmarkEnd w:id="47"/>
     </w:p>
     <w:p>
       <w:pPr>
@@ -17034,6 +18206,318 @@
     </w:lvl>
   </w:abstractNum>
   <w:abstractNum w:abstractNumId="1" w15:restartNumberingAfterBreak="0">
+    <w:nsid w:val="0C4555F2"/>
+    <w:multiLevelType w:val="hybridMultilevel"/>
+    <w:tmpl w:val="BB5438D0"/>
+    <w:lvl w:ilvl="0" w:tplc="080A0001">
+      <w:start w:val="1"/>
+      <w:numFmt w:val="bullet"/>
+      <w:lvlText w:val=""/>
+      <w:lvlJc w:val="left"/>
+      <w:pPr>
+        <w:ind w:left="720" w:hanging="360"/>
+      </w:pPr>
+      <w:rPr>
+        <w:rFonts w:ascii="Symbol" w:hAnsi="Symbol" w:hint="default"/>
+      </w:rPr>
+    </w:lvl>
+    <w:lvl w:ilvl="1" w:tplc="080A0003">
+      <w:start w:val="1"/>
+      <w:numFmt w:val="bullet"/>
+      <w:lvlText w:val="o"/>
+      <w:lvlJc w:val="left"/>
+      <w:pPr>
+        <w:ind w:left="1440" w:hanging="360"/>
+      </w:pPr>
+      <w:rPr>
+        <w:rFonts w:ascii="Courier New" w:hAnsi="Courier New" w:cs="Courier New" w:hint="default"/>
+      </w:rPr>
+    </w:lvl>
+    <w:lvl w:ilvl="2" w:tplc="080A0005">
+      <w:start w:val="1"/>
+      <w:numFmt w:val="bullet"/>
+      <w:lvlText w:val=""/>
+      <w:lvlJc w:val="left"/>
+      <w:pPr>
+        <w:ind w:left="2160" w:hanging="360"/>
+      </w:pPr>
+      <w:rPr>
+        <w:rFonts w:ascii="Wingdings" w:hAnsi="Wingdings" w:hint="default"/>
+      </w:rPr>
+    </w:lvl>
+    <w:lvl w:ilvl="3" w:tplc="080A0001" w:tentative="1">
+      <w:start w:val="1"/>
+      <w:numFmt w:val="bullet"/>
+      <w:lvlText w:val=""/>
+      <w:lvlJc w:val="left"/>
+      <w:pPr>
+        <w:ind w:left="2880" w:hanging="360"/>
+      </w:pPr>
+      <w:rPr>
+        <w:rFonts w:ascii="Symbol" w:hAnsi="Symbol" w:hint="default"/>
+      </w:rPr>
+    </w:lvl>
+    <w:lvl w:ilvl="4" w:tplc="080A0003" w:tentative="1">
+      <w:start w:val="1"/>
+      <w:numFmt w:val="bullet"/>
+      <w:lvlText w:val="o"/>
+      <w:lvlJc w:val="left"/>
+      <w:pPr>
+        <w:ind w:left="3600" w:hanging="360"/>
+      </w:pPr>
+      <w:rPr>
+        <w:rFonts w:ascii="Courier New" w:hAnsi="Courier New" w:cs="Courier New" w:hint="default"/>
+      </w:rPr>
+    </w:lvl>
+    <w:lvl w:ilvl="5" w:tplc="080A0005" w:tentative="1">
+      <w:start w:val="1"/>
+      <w:numFmt w:val="bullet"/>
+      <w:lvlText w:val=""/>
+      <w:lvlJc w:val="left"/>
+      <w:pPr>
+        <w:ind w:left="4320" w:hanging="360"/>
+      </w:pPr>
+      <w:rPr>
+        <w:rFonts w:ascii="Wingdings" w:hAnsi="Wingdings" w:hint="default"/>
+      </w:rPr>
+    </w:lvl>
+    <w:lvl w:ilvl="6" w:tplc="080A0001" w:tentative="1">
+      <w:start w:val="1"/>
+      <w:numFmt w:val="bullet"/>
+      <w:lvlText w:val=""/>
+      <w:lvlJc w:val="left"/>
+      <w:pPr>
+        <w:ind w:left="5040" w:hanging="360"/>
+      </w:pPr>
+      <w:rPr>
+        <w:rFonts w:ascii="Symbol" w:hAnsi="Symbol" w:hint="default"/>
+      </w:rPr>
+    </w:lvl>
+    <w:lvl w:ilvl="7" w:tplc="080A0003" w:tentative="1">
+      <w:start w:val="1"/>
+      <w:numFmt w:val="bullet"/>
+      <w:lvlText w:val="o"/>
+      <w:lvlJc w:val="left"/>
+      <w:pPr>
+        <w:ind w:left="5760" w:hanging="360"/>
+      </w:pPr>
+      <w:rPr>
+        <w:rFonts w:ascii="Courier New" w:hAnsi="Courier New" w:cs="Courier New" w:hint="default"/>
+      </w:rPr>
+    </w:lvl>
+    <w:lvl w:ilvl="8" w:tplc="080A0005" w:tentative="1">
+      <w:start w:val="1"/>
+      <w:numFmt w:val="bullet"/>
+      <w:lvlText w:val=""/>
+      <w:lvlJc w:val="left"/>
+      <w:pPr>
+        <w:ind w:left="6480" w:hanging="360"/>
+      </w:pPr>
+      <w:rPr>
+        <w:rFonts w:ascii="Wingdings" w:hAnsi="Wingdings" w:hint="default"/>
+      </w:rPr>
+    </w:lvl>
+  </w:abstractNum>
+  <w:abstractNum w:abstractNumId="2" w15:restartNumberingAfterBreak="0">
+    <w:nsid w:val="12AC155D"/>
+    <w:multiLevelType w:val="hybridMultilevel"/>
+    <w:tmpl w:val="9AD68804"/>
+    <w:lvl w:ilvl="0" w:tplc="080A0001">
+      <w:start w:val="1"/>
+      <w:numFmt w:val="bullet"/>
+      <w:lvlText w:val=""/>
+      <w:lvlJc w:val="left"/>
+      <w:pPr>
+        <w:ind w:left="720" w:hanging="360"/>
+      </w:pPr>
+      <w:rPr>
+        <w:rFonts w:ascii="Symbol" w:hAnsi="Symbol" w:hint="default"/>
+      </w:rPr>
+    </w:lvl>
+    <w:lvl w:ilvl="1" w:tplc="080A0003" w:tentative="1">
+      <w:start w:val="1"/>
+      <w:numFmt w:val="bullet"/>
+      <w:lvlText w:val="o"/>
+      <w:lvlJc w:val="left"/>
+      <w:pPr>
+        <w:ind w:left="1440" w:hanging="360"/>
+      </w:pPr>
+      <w:rPr>
+        <w:rFonts w:ascii="Courier New" w:hAnsi="Courier New" w:cs="Courier New" w:hint="default"/>
+      </w:rPr>
+    </w:lvl>
+    <w:lvl w:ilvl="2" w:tplc="080A0005" w:tentative="1">
+      <w:start w:val="1"/>
+      <w:numFmt w:val="bullet"/>
+      <w:lvlText w:val=""/>
+      <w:lvlJc w:val="left"/>
+      <w:pPr>
+        <w:ind w:left="2160" w:hanging="360"/>
+      </w:pPr>
+      <w:rPr>
+        <w:rFonts w:ascii="Wingdings" w:hAnsi="Wingdings" w:hint="default"/>
+      </w:rPr>
+    </w:lvl>
+    <w:lvl w:ilvl="3" w:tplc="080A0001" w:tentative="1">
+      <w:start w:val="1"/>
+      <w:numFmt w:val="bullet"/>
+      <w:lvlText w:val=""/>
+      <w:lvlJc w:val="left"/>
+      <w:pPr>
+        <w:ind w:left="2880" w:hanging="360"/>
+      </w:pPr>
+      <w:rPr>
+        <w:rFonts w:ascii="Symbol" w:hAnsi="Symbol" w:hint="default"/>
+      </w:rPr>
+    </w:lvl>
+    <w:lvl w:ilvl="4" w:tplc="080A0003" w:tentative="1">
+      <w:start w:val="1"/>
+      <w:numFmt w:val="bullet"/>
+      <w:lvlText w:val="o"/>
+      <w:lvlJc w:val="left"/>
+      <w:pPr>
+        <w:ind w:left="3600" w:hanging="360"/>
+      </w:pPr>
+      <w:rPr>
+        <w:rFonts w:ascii="Courier New" w:hAnsi="Courier New" w:cs="Courier New" w:hint="default"/>
+      </w:rPr>
+    </w:lvl>
+    <w:lvl w:ilvl="5" w:tplc="080A0005" w:tentative="1">
+      <w:start w:val="1"/>
+      <w:numFmt w:val="bullet"/>
+      <w:lvlText w:val=""/>
+      <w:lvlJc w:val="left"/>
+      <w:pPr>
+        <w:ind w:left="4320" w:hanging="360"/>
+      </w:pPr>
+      <w:rPr>
+        <w:rFonts w:ascii="Wingdings" w:hAnsi="Wingdings" w:hint="default"/>
+      </w:rPr>
+    </w:lvl>
+    <w:lvl w:ilvl="6" w:tplc="080A0001" w:tentative="1">
+      <w:start w:val="1"/>
+      <w:numFmt w:val="bullet"/>
+      <w:lvlText w:val=""/>
+      <w:lvlJc w:val="left"/>
+      <w:pPr>
+        <w:ind w:left="5040" w:hanging="360"/>
+      </w:pPr>
+      <w:rPr>
+        <w:rFonts w:ascii="Symbol" w:hAnsi="Symbol" w:hint="default"/>
+      </w:rPr>
+    </w:lvl>
+    <w:lvl w:ilvl="7" w:tplc="080A0003" w:tentative="1">
+      <w:start w:val="1"/>
+      <w:numFmt w:val="bullet"/>
+      <w:lvlText w:val="o"/>
+      <w:lvlJc w:val="left"/>
+      <w:pPr>
+        <w:ind w:left="5760" w:hanging="360"/>
+      </w:pPr>
+      <w:rPr>
+        <w:rFonts w:ascii="Courier New" w:hAnsi="Courier New" w:cs="Courier New" w:hint="default"/>
+      </w:rPr>
+    </w:lvl>
+    <w:lvl w:ilvl="8" w:tplc="080A0005" w:tentative="1">
+      <w:start w:val="1"/>
+      <w:numFmt w:val="bullet"/>
+      <w:lvlText w:val=""/>
+      <w:lvlJc w:val="left"/>
+      <w:pPr>
+        <w:ind w:left="6480" w:hanging="360"/>
+      </w:pPr>
+      <w:rPr>
+        <w:rFonts w:ascii="Wingdings" w:hAnsi="Wingdings" w:hint="default"/>
+      </w:rPr>
+    </w:lvl>
+  </w:abstractNum>
+  <w:abstractNum w:abstractNumId="3" w15:restartNumberingAfterBreak="0">
+    <w:nsid w:val="12FA2591"/>
+    <w:multiLevelType w:val="hybridMultilevel"/>
+    <w:tmpl w:val="A45E1430"/>
+    <w:lvl w:ilvl="0" w:tplc="080A000F">
+      <w:start w:val="1"/>
+      <w:numFmt w:val="decimal"/>
+      <w:lvlText w:val="%1."/>
+      <w:lvlJc w:val="left"/>
+      <w:pPr>
+        <w:ind w:left="720" w:hanging="360"/>
+      </w:pPr>
+    </w:lvl>
+    <w:lvl w:ilvl="1" w:tplc="080A0019" w:tentative="1">
+      <w:start w:val="1"/>
+      <w:numFmt w:val="lowerLetter"/>
+      <w:lvlText w:val="%2."/>
+      <w:lvlJc w:val="left"/>
+      <w:pPr>
+        <w:ind w:left="1440" w:hanging="360"/>
+      </w:pPr>
+    </w:lvl>
+    <w:lvl w:ilvl="2" w:tplc="080A001B" w:tentative="1">
+      <w:start w:val="1"/>
+      <w:numFmt w:val="lowerRoman"/>
+      <w:lvlText w:val="%3."/>
+      <w:lvlJc w:val="right"/>
+      <w:pPr>
+        <w:ind w:left="2160" w:hanging="180"/>
+      </w:pPr>
+    </w:lvl>
+    <w:lvl w:ilvl="3" w:tplc="080A000F" w:tentative="1">
+      <w:start w:val="1"/>
+      <w:numFmt w:val="decimal"/>
+      <w:lvlText w:val="%4."/>
+      <w:lvlJc w:val="left"/>
+      <w:pPr>
+        <w:ind w:left="2880" w:hanging="360"/>
+      </w:pPr>
+    </w:lvl>
+    <w:lvl w:ilvl="4" w:tplc="080A0019" w:tentative="1">
+      <w:start w:val="1"/>
+      <w:numFmt w:val="lowerLetter"/>
+      <w:lvlText w:val="%5."/>
+      <w:lvlJc w:val="left"/>
+      <w:pPr>
+        <w:ind w:left="3600" w:hanging="360"/>
+      </w:pPr>
+    </w:lvl>
+    <w:lvl w:ilvl="5" w:tplc="080A001B" w:tentative="1">
+      <w:start w:val="1"/>
+      <w:numFmt w:val="lowerRoman"/>
+      <w:lvlText w:val="%6."/>
+      <w:lvlJc w:val="right"/>
+      <w:pPr>
+        <w:ind w:left="4320" w:hanging="180"/>
+      </w:pPr>
+    </w:lvl>
+    <w:lvl w:ilvl="6" w:tplc="080A000F" w:tentative="1">
+      <w:start w:val="1"/>
+      <w:numFmt w:val="decimal"/>
+      <w:lvlText w:val="%7."/>
+      <w:lvlJc w:val="left"/>
+      <w:pPr>
+        <w:ind w:left="5040" w:hanging="360"/>
+      </w:pPr>
+    </w:lvl>
+    <w:lvl w:ilvl="7" w:tplc="080A0019" w:tentative="1">
+      <w:start w:val="1"/>
+      <w:numFmt w:val="lowerLetter"/>
+      <w:lvlText w:val="%8."/>
+      <w:lvlJc w:val="left"/>
+      <w:pPr>
+        <w:ind w:left="5760" w:hanging="360"/>
+      </w:pPr>
+    </w:lvl>
+    <w:lvl w:ilvl="8" w:tplc="080A001B" w:tentative="1">
+      <w:start w:val="1"/>
+      <w:numFmt w:val="lowerRoman"/>
+      <w:lvlText w:val="%9."/>
+      <w:lvlJc w:val="right"/>
+      <w:pPr>
+        <w:ind w:left="6480" w:hanging="180"/>
+      </w:pPr>
+    </w:lvl>
+  </w:abstractNum>
+  <w:abstractNum w:abstractNumId="4" w15:restartNumberingAfterBreak="0">
     <w:nsid w:val="1BDE3CD3"/>
     <w:multiLevelType w:val="hybridMultilevel"/>
     <w:tmpl w:val="EB6AEAB8"/>
@@ -17146,7 +18630,7 @@
       </w:rPr>
     </w:lvl>
   </w:abstractNum>
-  <w:abstractNum w:abstractNumId="2" w15:restartNumberingAfterBreak="0">
+  <w:abstractNum w:abstractNumId="5" w15:restartNumberingAfterBreak="0">
     <w:nsid w:val="2F951426"/>
     <w:multiLevelType w:val="hybridMultilevel"/>
     <w:tmpl w:val="35AC6A7C"/>
@@ -17259,7 +18743,7 @@
       </w:rPr>
     </w:lvl>
   </w:abstractNum>
-  <w:abstractNum w:abstractNumId="3" w15:restartNumberingAfterBreak="0">
+  <w:abstractNum w:abstractNumId="6" w15:restartNumberingAfterBreak="0">
     <w:nsid w:val="3435002C"/>
     <w:multiLevelType w:val="hybridMultilevel"/>
     <w:tmpl w:val="95E60B90"/>
@@ -17372,7 +18856,7 @@
       </w:rPr>
     </w:lvl>
   </w:abstractNum>
-  <w:abstractNum w:abstractNumId="4" w15:restartNumberingAfterBreak="0">
+  <w:abstractNum w:abstractNumId="7" w15:restartNumberingAfterBreak="0">
     <w:nsid w:val="3BA44F4A"/>
     <w:multiLevelType w:val="hybridMultilevel"/>
     <w:tmpl w:val="277E93AC"/>
@@ -17485,7 +18969,7 @@
       </w:rPr>
     </w:lvl>
   </w:abstractNum>
-  <w:abstractNum w:abstractNumId="5" w15:restartNumberingAfterBreak="0">
+  <w:abstractNum w:abstractNumId="8" w15:restartNumberingAfterBreak="0">
     <w:nsid w:val="3D2E44F3"/>
     <w:multiLevelType w:val="hybridMultilevel"/>
     <w:tmpl w:val="E376B592"/>
@@ -17598,7 +19082,120 @@
       </w:rPr>
     </w:lvl>
   </w:abstractNum>
-  <w:abstractNum w:abstractNumId="6" w15:restartNumberingAfterBreak="0">
+  <w:abstractNum w:abstractNumId="9" w15:restartNumberingAfterBreak="0">
+    <w:nsid w:val="3D605030"/>
+    <w:multiLevelType w:val="hybridMultilevel"/>
+    <w:tmpl w:val="EF566EDE"/>
+    <w:lvl w:ilvl="0" w:tplc="080A0001">
+      <w:start w:val="1"/>
+      <w:numFmt w:val="bullet"/>
+      <w:lvlText w:val=""/>
+      <w:lvlJc w:val="left"/>
+      <w:pPr>
+        <w:ind w:left="720" w:hanging="360"/>
+      </w:pPr>
+      <w:rPr>
+        <w:rFonts w:ascii="Symbol" w:hAnsi="Symbol" w:hint="default"/>
+      </w:rPr>
+    </w:lvl>
+    <w:lvl w:ilvl="1" w:tplc="080A0003">
+      <w:start w:val="1"/>
+      <w:numFmt w:val="bullet"/>
+      <w:lvlText w:val="o"/>
+      <w:lvlJc w:val="left"/>
+      <w:pPr>
+        <w:ind w:left="1440" w:hanging="360"/>
+      </w:pPr>
+      <w:rPr>
+        <w:rFonts w:ascii="Courier New" w:hAnsi="Courier New" w:cs="Courier New" w:hint="default"/>
+      </w:rPr>
+    </w:lvl>
+    <w:lvl w:ilvl="2" w:tplc="080A0005">
+      <w:start w:val="1"/>
+      <w:numFmt w:val="bullet"/>
+      <w:lvlText w:val=""/>
+      <w:lvlJc w:val="left"/>
+      <w:pPr>
+        <w:ind w:left="2160" w:hanging="360"/>
+      </w:pPr>
+      <w:rPr>
+        <w:rFonts w:ascii="Wingdings" w:hAnsi="Wingdings" w:hint="default"/>
+      </w:rPr>
+    </w:lvl>
+    <w:lvl w:ilvl="3" w:tplc="080A0001" w:tentative="1">
+      <w:start w:val="1"/>
+      <w:numFmt w:val="bullet"/>
+      <w:lvlText w:val=""/>
+      <w:lvlJc w:val="left"/>
+      <w:pPr>
+        <w:ind w:left="2880" w:hanging="360"/>
+      </w:pPr>
+      <w:rPr>
+        <w:rFonts w:ascii="Symbol" w:hAnsi="Symbol" w:hint="default"/>
+      </w:rPr>
+    </w:lvl>
+    <w:lvl w:ilvl="4" w:tplc="080A0003" w:tentative="1">
+      <w:start w:val="1"/>
+      <w:numFmt w:val="bullet"/>
+      <w:lvlText w:val="o"/>
+      <w:lvlJc w:val="left"/>
+      <w:pPr>
+        <w:ind w:left="3600" w:hanging="360"/>
+      </w:pPr>
+      <w:rPr>
+        <w:rFonts w:ascii="Courier New" w:hAnsi="Courier New" w:cs="Courier New" w:hint="default"/>
+      </w:rPr>
+    </w:lvl>
+    <w:lvl w:ilvl="5" w:tplc="080A0005" w:tentative="1">
+      <w:start w:val="1"/>
+      <w:numFmt w:val="bullet"/>
+      <w:lvlText w:val=""/>
+      <w:lvlJc w:val="left"/>
+      <w:pPr>
+        <w:ind w:left="4320" w:hanging="360"/>
+      </w:pPr>
+      <w:rPr>
+        <w:rFonts w:ascii="Wingdings" w:hAnsi="Wingdings" w:hint="default"/>
+      </w:rPr>
+    </w:lvl>
+    <w:lvl w:ilvl="6" w:tplc="080A0001" w:tentative="1">
+      <w:start w:val="1"/>
+      <w:numFmt w:val="bullet"/>
+      <w:lvlText w:val=""/>
+      <w:lvlJc w:val="left"/>
+      <w:pPr>
+        <w:ind w:left="5040" w:hanging="360"/>
+      </w:pPr>
+      <w:rPr>
+        <w:rFonts w:ascii="Symbol" w:hAnsi="Symbol" w:hint="default"/>
+      </w:rPr>
+    </w:lvl>
+    <w:lvl w:ilvl="7" w:tplc="080A0003" w:tentative="1">
+      <w:start w:val="1"/>
+      <w:numFmt w:val="bullet"/>
+      <w:lvlText w:val="o"/>
+      <w:lvlJc w:val="left"/>
+      <w:pPr>
+        <w:ind w:left="5760" w:hanging="360"/>
+      </w:pPr>
+      <w:rPr>
+        <w:rFonts w:ascii="Courier New" w:hAnsi="Courier New" w:cs="Courier New" w:hint="default"/>
+      </w:rPr>
+    </w:lvl>
+    <w:lvl w:ilvl="8" w:tplc="080A0005" w:tentative="1">
+      <w:start w:val="1"/>
+      <w:numFmt w:val="bullet"/>
+      <w:lvlText w:val=""/>
+      <w:lvlJc w:val="left"/>
+      <w:pPr>
+        <w:ind w:left="6480" w:hanging="360"/>
+      </w:pPr>
+      <w:rPr>
+        <w:rFonts w:ascii="Wingdings" w:hAnsi="Wingdings" w:hint="default"/>
+      </w:rPr>
+    </w:lvl>
+  </w:abstractNum>
+  <w:abstractNum w:abstractNumId="10" w15:restartNumberingAfterBreak="0">
     <w:nsid w:val="52DE6484"/>
     <w:multiLevelType w:val="hybridMultilevel"/>
     <w:tmpl w:val="E3582306"/>
@@ -17711,7 +19308,7 @@
       </w:rPr>
     </w:lvl>
   </w:abstractNum>
-  <w:abstractNum w:abstractNumId="7" w15:restartNumberingAfterBreak="0">
+  <w:abstractNum w:abstractNumId="11" w15:restartNumberingAfterBreak="0">
     <w:nsid w:val="68B94A22"/>
     <w:multiLevelType w:val="hybridMultilevel"/>
     <w:tmpl w:val="C8084E08"/>
@@ -17800,7 +19397,7 @@
       </w:pPr>
     </w:lvl>
   </w:abstractNum>
-  <w:abstractNum w:abstractNumId="8" w15:restartNumberingAfterBreak="0">
+  <w:abstractNum w:abstractNumId="12" w15:restartNumberingAfterBreak="0">
     <w:nsid w:val="69A415EF"/>
     <w:multiLevelType w:val="hybridMultilevel"/>
     <w:tmpl w:val="C8084E08"/>
@@ -17890,31 +19487,55 @@
     </w:lvl>
   </w:abstractNum>
   <w:num w:numId="1">
+    <w:abstractNumId w:val="11"/>
+  </w:num>
+  <w:num w:numId="2">
+    <w:abstractNumId w:val="12"/>
+  </w:num>
+  <w:num w:numId="3">
+    <w:abstractNumId w:val="4"/>
+  </w:num>
+  <w:num w:numId="4">
+    <w:abstractNumId w:val="5"/>
+  </w:num>
+  <w:num w:numId="5">
     <w:abstractNumId w:val="7"/>
   </w:num>
-  <w:num w:numId="2">
+  <w:num w:numId="6">
+    <w:abstractNumId w:val="10"/>
+  </w:num>
+  <w:num w:numId="7">
     <w:abstractNumId w:val="8"/>
   </w:num>
-  <w:num w:numId="3">
-    <w:abstractNumId w:val="1"/>
-  </w:num>
-  <w:num w:numId="4">
-    <w:abstractNumId w:val="2"/>
-  </w:num>
-  <w:num w:numId="5">
-    <w:abstractNumId w:val="4"/>
-  </w:num>
-  <w:num w:numId="6">
+  <w:num w:numId="8">
     <w:abstractNumId w:val="6"/>
-  </w:num>
-  <w:num w:numId="7">
-    <w:abstractNumId w:val="5"/>
-  </w:num>
-  <w:num w:numId="8">
-    <w:abstractNumId w:val="3"/>
   </w:num>
   <w:num w:numId="9">
     <w:abstractNumId w:val="0"/>
+  </w:num>
+  <w:num w:numId="10">
+    <w:abstractNumId w:val="2"/>
+  </w:num>
+  <w:num w:numId="11">
+    <w:abstractNumId w:val="3"/>
+  </w:num>
+  <w:num w:numId="12">
+    <w:abstractNumId w:val="1"/>
+  </w:num>
+  <w:num w:numId="13">
+    <w:abstractNumId w:val="1"/>
+    <w:lvlOverride w:ilvl="0"/>
+    <w:lvlOverride w:ilvl="1"/>
+    <w:lvlOverride w:ilvl="2"/>
+    <w:lvlOverride w:ilvl="3"/>
+    <w:lvlOverride w:ilvl="4"/>
+    <w:lvlOverride w:ilvl="5"/>
+    <w:lvlOverride w:ilvl="6"/>
+    <w:lvlOverride w:ilvl="7"/>
+    <w:lvlOverride w:ilvl="8"/>
+  </w:num>
+  <w:num w:numId="14">
+    <w:abstractNumId w:val="9"/>
   </w:num>
 </w:numbering>
 </file>
@@ -19239,12 +20860,6 @@
 </file>
 
 <file path=customXml/item1.xml><?xml version="1.0" encoding="utf-8"?>
-<p:properties xmlns:p="http://schemas.microsoft.com/office/2006/metadata/properties" xmlns:xsi="http://www.w3.org/2001/XMLSchema-instance" xmlns:pc="http://schemas.microsoft.com/office/infopath/2007/PartnerControls">
-  <documentManagement/>
-</p:properties>
-</file>
-
-<file path=customXml/item2.xml><?xml version="1.0" encoding="utf-8"?>
 <?mso-contentType ?>
 <FormTemplates xmlns="http://schemas.microsoft.com/sharepoint/v3/contenttype/forms">
   <Display>DocumentLibraryForm</Display>
@@ -19253,7 +20868,17 @@
 </FormTemplates>
 </file>
 
+<file path=customXml/item2.xml><?xml version="1.0" encoding="utf-8"?>
+<p:properties xmlns:p="http://schemas.microsoft.com/office/2006/metadata/properties" xmlns:xsi="http://www.w3.org/2001/XMLSchema-instance" xmlns:pc="http://schemas.microsoft.com/office/infopath/2007/PartnerControls">
+  <documentManagement/>
+</p:properties>
+</file>
+
 <file path=customXml/item3.xml><?xml version="1.0" encoding="utf-8"?>
+<b:Sources xmlns:b="http://schemas.openxmlformats.org/officeDocument/2006/bibliography" xmlns="http://schemas.openxmlformats.org/officeDocument/2006/bibliography" SelectedStyle="/APA.XSL" StyleName="APA"/>
+</file>
+
+<file path=customXml/item4.xml><?xml version="1.0" encoding="utf-8"?>
 <ct:contentTypeSchema xmlns:ct="http://schemas.microsoft.com/office/2006/metadata/contentType" xmlns:ma="http://schemas.microsoft.com/office/2006/metadata/properties/metaAttributes" ct:_="" ma:_="" ma:contentTypeName="Document" ma:contentTypeID="0x0101001D9FCD2CA8B6DF4698DC90019ABEDDFE" ma:contentTypeVersion="5" ma:contentTypeDescription="Create a new document." ma:contentTypeScope="" ma:versionID="e1ab2557651e0dd9cd1d9c000ecc5047">
   <xsd:schema xmlns:xsd="http://www.w3.org/2001/XMLSchema" xmlns:xs="http://www.w3.org/2001/XMLSchema" xmlns:p="http://schemas.microsoft.com/office/2006/metadata/properties" xmlns:ns2="b6a851d9-8ab2-414a-9f15-adb502767ba9" targetNamespace="http://schemas.microsoft.com/office/2006/metadata/properties" ma:root="true" ma:fieldsID="dcf250c99a86a1340211749fef237eed" ns2:_="">
     <xsd:import namespace="b6a851d9-8ab2-414a-9f15-adb502767ba9"/>
@@ -19403,11 +21028,15 @@
 </ct:contentTypeSchema>
 </file>
 
-<file path=customXml/item4.xml><?xml version="1.0" encoding="utf-8"?>
-<b:Sources xmlns:b="http://schemas.openxmlformats.org/officeDocument/2006/bibliography" xmlns="http://schemas.openxmlformats.org/officeDocument/2006/bibliography" SelectedStyle="/APA.XSL" StyleName="APA"/>
+<file path=customXml/itemProps1.xml><?xml version="1.0" encoding="utf-8"?>
+<ds:datastoreItem xmlns:ds="http://schemas.openxmlformats.org/officeDocument/2006/customXml" ds:itemID="{A782B023-E498-4EC9-9D76-DA37246C4771}">
+  <ds:schemaRefs>
+    <ds:schemaRef ds:uri="http://schemas.microsoft.com/sharepoint/v3/contenttype/forms"/>
+  </ds:schemaRefs>
+</ds:datastoreItem>
 </file>
 
-<file path=customXml/itemProps1.xml><?xml version="1.0" encoding="utf-8"?>
+<file path=customXml/itemProps2.xml><?xml version="1.0" encoding="utf-8"?>
 <ds:datastoreItem xmlns:ds="http://schemas.openxmlformats.org/officeDocument/2006/customXml" ds:itemID="{1CA2AF0D-9D72-47FB-8F10-AC537FC0AA2D}">
   <ds:schemaRefs>
     <ds:schemaRef ds:uri="http://schemas.microsoft.com/office/2006/metadata/properties"/>
@@ -19416,15 +21045,15 @@
 </ds:datastoreItem>
 </file>
 
-<file path=customXml/itemProps2.xml><?xml version="1.0" encoding="utf-8"?>
-<ds:datastoreItem xmlns:ds="http://schemas.openxmlformats.org/officeDocument/2006/customXml" ds:itemID="{A782B023-E498-4EC9-9D76-DA37246C4771}">
+<file path=customXml/itemProps3.xml><?xml version="1.0" encoding="utf-8"?>
+<ds:datastoreItem xmlns:ds="http://schemas.openxmlformats.org/officeDocument/2006/customXml" ds:itemID="{6C7A4368-76E2-4856-8EA9-A0C1B2F3B6A5}">
   <ds:schemaRefs>
-    <ds:schemaRef ds:uri="http://schemas.microsoft.com/sharepoint/v3/contenttype/forms"/>
+    <ds:schemaRef ds:uri="http://schemas.openxmlformats.org/officeDocument/2006/bibliography"/>
   </ds:schemaRefs>
 </ds:datastoreItem>
 </file>
 
-<file path=customXml/itemProps3.xml><?xml version="1.0" encoding="utf-8"?>
+<file path=customXml/itemProps4.xml><?xml version="1.0" encoding="utf-8"?>
 <ds:datastoreItem xmlns:ds="http://schemas.openxmlformats.org/officeDocument/2006/customXml" ds:itemID="{801619C0-09A0-4794-A1D8-DA9560F6E6AD}">
   <ds:schemaRefs>
     <ds:schemaRef ds:uri="http://schemas.microsoft.com/office/2006/metadata/contentType"/>
@@ -19440,12 +21069,4 @@
     <ds:schemaRef ds:uri="http://schemas.microsoft.com/internal/obd"/>
   </ds:schemaRefs>
 </ds:datastoreItem>
-</file>
-
-<file path=customXml/itemProps4.xml><?xml version="1.0" encoding="utf-8"?>
-<ds:datastoreItem xmlns:ds="http://schemas.openxmlformats.org/officeDocument/2006/customXml" ds:itemID="{6C7A4368-76E2-4856-8EA9-A0C1B2F3B6A5}">
-  <ds:schemaRefs>
-    <ds:schemaRef ds:uri="http://schemas.openxmlformats.org/officeDocument/2006/bibliography"/>
-  </ds:schemaRefs>
-</ds:datastoreItem>
 </file>
</xml_diff>